<commit_message>
add design components to document
for Scenario 1 and Scenario 2 to the doc
</commit_message>
<xml_diff>
--- a/COIT13329 - Analysis, Design & Testing Plan.docx
+++ b/COIT13329 - Analysis, Design & Testing Plan.docx
@@ -372,81 +372,1826 @@
         <w:rPr>
           <w:rFonts w:ascii="Times New Roman" w:cs="Times New Roman" w:eastAsia="Times New Roman" w:hAnsi="Times New Roman"/>
           <w:b w:val="1"/>
+          <w:sz w:val="26"/>
+          <w:szCs w:val="26"/>
+        </w:rPr>
+      </w:pPr>
+      <w:r>
+        <w:rPr>
+          <w:rFonts w:ascii="Times New Roman" w:cs="Times New Roman" w:eastAsia="Times New Roman" w:hAnsi="Times New Roman"/>
+          <w:b w:val="1"/>
+          <w:sz w:val="26"/>
+          <w:szCs w:val="26"/>
+          <w:rtl w:val="0"/>
+        </w:rPr>
+        <w:t xml:space="preserve">1. Requirements Analysis</w:t>
+      </w:r>
+    </w:p>
+    <w:p>
+      <w:pPr>
+        <w:spacing w:after="240" w:before="0" w:line="480" w:lineRule="auto"/>
+        <w:rPr>
+          <w:rFonts w:ascii="Times New Roman" w:cs="Times New Roman" w:eastAsia="Times New Roman" w:hAnsi="Times New Roman"/>
+          <w:sz w:val="24"/>
+          <w:szCs w:val="24"/>
+        </w:rPr>
+      </w:pPr>
+      <w:r>
+        <w:rPr>
+          <w:rFonts w:ascii="Times New Roman" w:cs="Times New Roman" w:eastAsia="Times New Roman" w:hAnsi="Times New Roman"/>
+          <w:sz w:val="24"/>
+          <w:szCs w:val="24"/>
+          <w:rtl w:val="0"/>
+        </w:rPr>
+        <w:t xml:space="preserve">The main objective of this distributed system is to create a multiplayer version of the popular </w:t>
+      </w:r>
+      <w:r>
+        <w:rPr>
+          <w:rFonts w:ascii="Times New Roman" w:cs="Times New Roman" w:eastAsia="Times New Roman" w:hAnsi="Times New Roman"/>
+          <w:sz w:val="24"/>
+          <w:szCs w:val="24"/>
+          <w:rtl w:val="0"/>
+        </w:rPr>
+        <w:t xml:space="preserve">Towers of Hanoi puzzle that can be ac</w:t>
+      </w:r>
+      <w:r>
+        <w:rPr>
+          <w:rFonts w:ascii="Times New Roman" w:cs="Times New Roman" w:eastAsia="Times New Roman" w:hAnsi="Times New Roman"/>
+          <w:sz w:val="24"/>
+          <w:szCs w:val="24"/>
+          <w:rtl w:val="0"/>
+        </w:rPr>
+        <w:t xml:space="preserve">cessed and played by multiple users across different systems. The idea is to allow users to join the same game sessions remotely, to either play together with others or to compete against other users to solve the puzzle as fast as possible. By using a distributed architecture, the system will have real-time interaction between the players, manage shared game state across different nodes, and make sure that the game logic remains consistent even if there is ever any failure such as network delays or node failures. In the long term, the system could also support more features like matching players with similar levels, leaderboards, and accessible globally over the internet to possibly a billion people.</w:t>
+      </w:r>
+    </w:p>
+    <w:p>
+      <w:pPr>
+        <w:spacing w:after="0" w:before="0" w:line="480" w:lineRule="auto"/>
+        <w:rPr>
+          <w:rFonts w:ascii="Times New Roman" w:cs="Times New Roman" w:eastAsia="Times New Roman" w:hAnsi="Times New Roman"/>
+          <w:b w:val="1"/>
+          <w:sz w:val="24"/>
+          <w:szCs w:val="24"/>
+        </w:rPr>
+      </w:pPr>
+      <w:r>
+        <w:rPr>
+          <w:rtl w:val="0"/>
+        </w:rPr>
+      </w:r>
+    </w:p>
+    <w:p>
+      <w:pPr>
+        <w:spacing w:after="0" w:before="0" w:line="480" w:lineRule="auto"/>
+        <w:rPr>
+          <w:rFonts w:ascii="Times New Roman" w:cs="Times New Roman" w:eastAsia="Times New Roman" w:hAnsi="Times New Roman"/>
+          <w:b w:val="1"/>
+          <w:sz w:val="24"/>
+          <w:szCs w:val="24"/>
+        </w:rPr>
+      </w:pPr>
+      <w:r>
+        <w:rPr>
+          <w:rtl w:val="0"/>
+        </w:rPr>
+      </w:r>
+    </w:p>
+    <w:p>
+      <w:pPr>
+        <w:spacing w:after="0" w:before="0" w:line="480" w:lineRule="auto"/>
+        <w:rPr>
+          <w:rFonts w:ascii="Times New Roman" w:cs="Times New Roman" w:eastAsia="Times New Roman" w:hAnsi="Times New Roman"/>
+          <w:b w:val="1"/>
+          <w:sz w:val="24"/>
+          <w:szCs w:val="24"/>
+        </w:rPr>
+      </w:pPr>
+      <w:r>
+        <w:rPr>
+          <w:rtl w:val="0"/>
+        </w:rPr>
+      </w:r>
+    </w:p>
+    <w:p>
+      <w:pPr>
+        <w:spacing w:after="0" w:before="0" w:line="480" w:lineRule="auto"/>
+        <w:rPr>
+          <w:rFonts w:ascii="Times New Roman" w:cs="Times New Roman" w:eastAsia="Times New Roman" w:hAnsi="Times New Roman"/>
+          <w:b w:val="1"/>
+          <w:sz w:val="24"/>
+          <w:szCs w:val="24"/>
+        </w:rPr>
+      </w:pPr>
+      <w:r>
+        <w:rPr>
+          <w:rtl w:val="0"/>
+        </w:rPr>
+      </w:r>
+    </w:p>
+    <w:p>
+      <w:pPr>
+        <w:spacing w:after="0" w:before="0" w:line="480" w:lineRule="auto"/>
+        <w:rPr>
+          <w:rFonts w:ascii="Times New Roman" w:cs="Times New Roman" w:eastAsia="Times New Roman" w:hAnsi="Times New Roman"/>
+          <w:b w:val="1"/>
+          <w:sz w:val="24"/>
+          <w:szCs w:val="24"/>
+        </w:rPr>
+      </w:pPr>
+      <w:r>
+        <w:rPr>
+          <w:rtl w:val="0"/>
+        </w:rPr>
+      </w:r>
+    </w:p>
+    <w:p>
+      <w:pPr>
+        <w:spacing w:after="0" w:before="0" w:line="480" w:lineRule="auto"/>
+        <w:rPr>
+          <w:rFonts w:ascii="Times New Roman" w:cs="Times New Roman" w:eastAsia="Times New Roman" w:hAnsi="Times New Roman"/>
+          <w:b w:val="1"/>
+          <w:sz w:val="24"/>
+          <w:szCs w:val="24"/>
+        </w:rPr>
+      </w:pPr>
+      <w:r>
+        <w:rPr>
+          <w:rtl w:val="0"/>
+        </w:rPr>
+      </w:r>
+    </w:p>
+    <w:p>
+      <w:pPr>
+        <w:spacing w:after="0" w:before="0" w:line="480" w:lineRule="auto"/>
+        <w:rPr>
+          <w:rFonts w:ascii="Times New Roman" w:cs="Times New Roman" w:eastAsia="Times New Roman" w:hAnsi="Times New Roman"/>
+          <w:b w:val="1"/>
+          <w:sz w:val="24"/>
+          <w:szCs w:val="24"/>
+        </w:rPr>
+      </w:pPr>
+      <w:r>
+        <w:rPr>
+          <w:rtl w:val="0"/>
+        </w:rPr>
+      </w:r>
+    </w:p>
+    <w:p>
+      <w:pPr>
+        <w:spacing w:after="0" w:before="0" w:line="480" w:lineRule="auto"/>
+        <w:rPr>
+          <w:rFonts w:ascii="Times New Roman" w:cs="Times New Roman" w:eastAsia="Times New Roman" w:hAnsi="Times New Roman"/>
+          <w:b w:val="1"/>
+          <w:sz w:val="24"/>
+          <w:szCs w:val="24"/>
+        </w:rPr>
+      </w:pPr>
+      <w:r>
+        <w:rPr>
+          <w:rtl w:val="0"/>
+        </w:rPr>
+      </w:r>
+    </w:p>
+    <w:p>
+      <w:pPr>
+        <w:spacing w:after="0" w:before="0" w:line="480" w:lineRule="auto"/>
+        <w:rPr>
+          <w:rFonts w:ascii="Times New Roman" w:cs="Times New Roman" w:eastAsia="Times New Roman" w:hAnsi="Times New Roman"/>
+          <w:b w:val="1"/>
+          <w:sz w:val="24"/>
+          <w:szCs w:val="24"/>
+        </w:rPr>
+      </w:pPr>
+      <w:r>
+        <w:rPr>
+          <w:rtl w:val="0"/>
+        </w:rPr>
+      </w:r>
+    </w:p>
+    <w:p>
+      <w:pPr>
+        <w:spacing w:after="0" w:before="0" w:line="480" w:lineRule="auto"/>
+        <w:rPr>
+          <w:rFonts w:ascii="Times New Roman" w:cs="Times New Roman" w:eastAsia="Times New Roman" w:hAnsi="Times New Roman"/>
+          <w:b w:val="1"/>
+          <w:sz w:val="24"/>
+          <w:szCs w:val="24"/>
+        </w:rPr>
+      </w:pPr>
+      <w:r>
+        <w:rPr>
+          <w:rtl w:val="0"/>
+        </w:rPr>
+      </w:r>
+    </w:p>
+    <w:p>
+      <w:pPr>
+        <w:spacing w:after="0" w:before="0" w:line="480" w:lineRule="auto"/>
+        <w:rPr>
+          <w:rFonts w:ascii="Times New Roman" w:cs="Times New Roman" w:eastAsia="Times New Roman" w:hAnsi="Times New Roman"/>
+          <w:b w:val="1"/>
+          <w:sz w:val="24"/>
+          <w:szCs w:val="24"/>
+        </w:rPr>
+      </w:pPr>
+      <w:r>
+        <w:rPr>
+          <w:rtl w:val="0"/>
+        </w:rPr>
+      </w:r>
+    </w:p>
+    <w:p>
+      <w:pPr>
+        <w:spacing w:after="0" w:before="0" w:line="480" w:lineRule="auto"/>
+        <w:rPr>
+          <w:rFonts w:ascii="Times New Roman" w:cs="Times New Roman" w:eastAsia="Times New Roman" w:hAnsi="Times New Roman"/>
+          <w:b w:val="1"/>
+          <w:sz w:val="24"/>
+          <w:szCs w:val="24"/>
+        </w:rPr>
+      </w:pPr>
+      <w:r>
+        <w:rPr>
+          <w:rtl w:val="0"/>
+        </w:rPr>
+      </w:r>
+    </w:p>
+    <w:p>
+      <w:pPr>
+        <w:spacing w:after="0" w:before="0" w:line="480" w:lineRule="auto"/>
+        <w:rPr>
+          <w:rFonts w:ascii="Times New Roman" w:cs="Times New Roman" w:eastAsia="Times New Roman" w:hAnsi="Times New Roman"/>
+          <w:b w:val="1"/>
+          <w:sz w:val="24"/>
+          <w:szCs w:val="24"/>
+        </w:rPr>
+      </w:pPr>
+      <w:r>
+        <w:rPr>
+          <w:rtl w:val="0"/>
+        </w:rPr>
+      </w:r>
+    </w:p>
+    <w:p>
+      <w:pPr>
+        <w:spacing w:after="0" w:before="0" w:line="480" w:lineRule="auto"/>
+        <w:rPr>
+          <w:rFonts w:ascii="Times New Roman" w:cs="Times New Roman" w:eastAsia="Times New Roman" w:hAnsi="Times New Roman"/>
+          <w:b w:val="1"/>
+          <w:sz w:val="24"/>
+          <w:szCs w:val="24"/>
+        </w:rPr>
+      </w:pPr>
+      <w:r>
+        <w:rPr>
+          <w:rFonts w:ascii="Times New Roman" w:cs="Times New Roman" w:eastAsia="Times New Roman" w:hAnsi="Times New Roman"/>
+          <w:b w:val="1"/>
+          <w:sz w:val="24"/>
+          <w:szCs w:val="24"/>
+          <w:rtl w:val="0"/>
+        </w:rPr>
+        <w:t xml:space="preserve">Scenario 1 Organisation: a large group (100) of people from the same company</w:t>
+      </w:r>
+    </w:p>
+    <w:p>
+      <w:pPr>
+        <w:spacing w:after="240" w:before="0" w:line="480" w:lineRule="auto"/>
+        <w:rPr>
+          <w:rFonts w:ascii="Times New Roman" w:cs="Times New Roman" w:eastAsia="Times New Roman" w:hAnsi="Times New Roman"/>
+          <w:sz w:val="24"/>
+          <w:szCs w:val="24"/>
+        </w:rPr>
+      </w:pPr>
+      <w:r>
+        <w:rPr>
+          <w:rFonts w:ascii="Times New Roman" w:cs="Times New Roman" w:eastAsia="Times New Roman" w:hAnsi="Times New Roman"/>
+          <w:sz w:val="24"/>
+          <w:szCs w:val="24"/>
+          <w:rtl w:val="0"/>
+        </w:rPr>
+        <w:t xml:space="preserve">A centralised client-server architecture is best for this scenario. The system will have a central game server (or a small cluster) managing all game logic and state, with clients accessing the game through a web-based front-end. This setup makes the most sense for a secure, LAN-based environment and simplifies maintenance, security, and performance. When designing a distributed system for 100 users in the same company, here are some requirements to keep in mind: </w:t>
+      </w:r>
+    </w:p>
+    <w:p>
+      <w:pPr>
+        <w:pStyle w:val="Heading3"/>
+        <w:keepNext w:val="0"/>
+        <w:keepLines w:val="0"/>
+        <w:spacing w:after="0" w:before="280" w:line="480" w:lineRule="auto"/>
+        <w:rPr>
+          <w:rFonts w:ascii="Times New Roman" w:cs="Times New Roman" w:eastAsia="Times New Roman" w:hAnsi="Times New Roman"/>
+          <w:sz w:val="24"/>
+          <w:szCs w:val="24"/>
+        </w:rPr>
+      </w:pPr>
+      <w:bookmarkStart w:colFirst="0" w:colLast="0" w:name="_tl9c838a2lfs" w:id="0"/>
+      <w:bookmarkEnd w:id="0"/>
+      <w:r>
+        <w:rPr>
+          <w:rFonts w:ascii="Times New Roman" w:cs="Times New Roman" w:eastAsia="Times New Roman" w:hAnsi="Times New Roman"/>
+          <w:b w:val="1"/>
+          <w:i w:val="1"/>
+          <w:color w:val="000000"/>
+          <w:sz w:val="24"/>
+          <w:szCs w:val="24"/>
+          <w:rtl w:val="0"/>
+        </w:rPr>
+        <w:t xml:space="preserve">Functional Requirements</w:t>
+      </w:r>
+      <w:r>
+        <w:rPr>
+          <w:rtl w:val="0"/>
+        </w:rPr>
+      </w:r>
+    </w:p>
+    <w:p>
+      <w:pPr>
+        <w:numPr>
+          <w:ilvl w:val="0"/>
+          <w:numId w:val="2"/>
+        </w:numPr>
+        <w:spacing w:after="0" w:afterAutospacing="0" w:before="0" w:line="480" w:lineRule="auto"/>
+        <w:ind w:left="720" w:hanging="360"/>
+        <w:rPr>
+          <w:rFonts w:ascii="Times New Roman" w:cs="Times New Roman" w:eastAsia="Times New Roman" w:hAnsi="Times New Roman"/>
+          <w:sz w:val="24"/>
+          <w:szCs w:val="24"/>
+        </w:rPr>
+      </w:pPr>
+      <w:r>
+        <w:rPr>
+          <w:rFonts w:ascii="Times New Roman" w:cs="Times New Roman" w:eastAsia="Times New Roman" w:hAnsi="Times New Roman"/>
+          <w:sz w:val="24"/>
+          <w:szCs w:val="24"/>
+          <w:rtl w:val="0"/>
+        </w:rPr>
+        <w:t xml:space="preserve">Users should be able to log in and join game sessions easily. (using organisation credentials) </w:t>
+      </w:r>
+    </w:p>
+    <w:p>
+      <w:pPr>
+        <w:numPr>
+          <w:ilvl w:val="0"/>
+          <w:numId w:val="2"/>
+        </w:numPr>
+        <w:spacing w:after="0" w:afterAutospacing="0" w:before="0" w:beforeAutospacing="0" w:line="480" w:lineRule="auto"/>
+        <w:ind w:left="720" w:hanging="360"/>
+        <w:rPr>
+          <w:rFonts w:ascii="Times New Roman" w:cs="Times New Roman" w:eastAsia="Times New Roman" w:hAnsi="Times New Roman"/>
+          <w:sz w:val="24"/>
+          <w:szCs w:val="24"/>
+        </w:rPr>
+      </w:pPr>
+      <w:r>
+        <w:rPr>
+          <w:rFonts w:ascii="Times New Roman" w:cs="Times New Roman" w:eastAsia="Times New Roman" w:hAnsi="Times New Roman"/>
+          <w:sz w:val="24"/>
+          <w:szCs w:val="24"/>
+          <w:rtl w:val="0"/>
+        </w:rPr>
+        <w:t xml:space="preserve">Users can create or join game rooms and play the Towers of Hanoi game with others via the company network (LAN/VPN).</w:t>
+      </w:r>
+    </w:p>
+    <w:p>
+      <w:pPr>
+        <w:numPr>
+          <w:ilvl w:val="0"/>
+          <w:numId w:val="2"/>
+        </w:numPr>
+        <w:spacing w:after="0" w:afterAutospacing="0" w:before="0" w:beforeAutospacing="0" w:line="480" w:lineRule="auto"/>
+        <w:ind w:left="720" w:hanging="360"/>
+        <w:rPr>
+          <w:rFonts w:ascii="Times New Roman" w:cs="Times New Roman" w:eastAsia="Times New Roman" w:hAnsi="Times New Roman"/>
+          <w:sz w:val="24"/>
+          <w:szCs w:val="24"/>
+        </w:rPr>
+      </w:pPr>
+      <w:r>
+        <w:rPr>
+          <w:rFonts w:ascii="Times New Roman" w:cs="Times New Roman" w:eastAsia="Times New Roman" w:hAnsi="Times New Roman"/>
+          <w:sz w:val="24"/>
+          <w:szCs w:val="24"/>
+          <w:rtl w:val="0"/>
+        </w:rPr>
+        <w:t xml:space="preserve">The game state should update in real-time so all players see the same moves.</w:t>
+      </w:r>
+    </w:p>
+    <w:p>
+      <w:pPr>
+        <w:numPr>
+          <w:ilvl w:val="0"/>
+          <w:numId w:val="2"/>
+        </w:numPr>
+        <w:spacing w:after="0" w:afterAutospacing="0" w:before="0" w:beforeAutospacing="0" w:line="480" w:lineRule="auto"/>
+        <w:ind w:left="720" w:hanging="360"/>
+        <w:rPr>
+          <w:rFonts w:ascii="Times New Roman" w:cs="Times New Roman" w:eastAsia="Times New Roman" w:hAnsi="Times New Roman"/>
+          <w:sz w:val="24"/>
+          <w:szCs w:val="24"/>
+        </w:rPr>
+      </w:pPr>
+      <w:r>
+        <w:rPr>
+          <w:rFonts w:ascii="Times New Roman" w:cs="Times New Roman" w:eastAsia="Times New Roman" w:hAnsi="Times New Roman"/>
+          <w:sz w:val="24"/>
+          <w:szCs w:val="24"/>
+          <w:rtl w:val="0"/>
+        </w:rPr>
+        <w:t xml:space="preserve">There should be a way for players to communicate, like a chat or notifications system.</w:t>
+      </w:r>
+    </w:p>
+    <w:p>
+      <w:pPr>
+        <w:numPr>
+          <w:ilvl w:val="0"/>
+          <w:numId w:val="2"/>
+        </w:numPr>
+        <w:spacing w:after="0" w:afterAutospacing="0" w:before="0" w:beforeAutospacing="0" w:line="480" w:lineRule="auto"/>
+        <w:ind w:left="720" w:hanging="360"/>
+        <w:rPr>
+          <w:rFonts w:ascii="Times New Roman" w:cs="Times New Roman" w:eastAsia="Times New Roman" w:hAnsi="Times New Roman"/>
+          <w:sz w:val="24"/>
+          <w:szCs w:val="24"/>
+        </w:rPr>
+      </w:pPr>
+      <w:r>
+        <w:rPr>
+          <w:rFonts w:ascii="Times New Roman" w:cs="Times New Roman" w:eastAsia="Times New Roman" w:hAnsi="Times New Roman"/>
+          <w:sz w:val="24"/>
+          <w:szCs w:val="24"/>
+          <w:rtl w:val="0"/>
+        </w:rPr>
+        <w:t xml:space="preserve">Game progress needs to be saved so players can resume if they disconnect or the system crashes.</w:t>
+      </w:r>
+    </w:p>
+    <w:p>
+      <w:pPr>
+        <w:numPr>
+          <w:ilvl w:val="0"/>
+          <w:numId w:val="2"/>
+        </w:numPr>
+        <w:spacing w:after="240" w:before="0" w:beforeAutospacing="0" w:line="480" w:lineRule="auto"/>
+        <w:ind w:left="720" w:hanging="360"/>
+        <w:rPr>
+          <w:rFonts w:ascii="Times New Roman" w:cs="Times New Roman" w:eastAsia="Times New Roman" w:hAnsi="Times New Roman"/>
+          <w:sz w:val="24"/>
+          <w:szCs w:val="24"/>
+          <w:u w:val="none"/>
+        </w:rPr>
+      </w:pPr>
+      <w:r>
+        <w:rPr>
+          <w:rFonts w:ascii="Times New Roman" w:cs="Times New Roman" w:eastAsia="Times New Roman" w:hAnsi="Times New Roman"/>
+          <w:sz w:val="24"/>
+          <w:szCs w:val="24"/>
+          <w:rtl w:val="0"/>
+        </w:rPr>
+        <w:t xml:space="preserve">Interface should be simple and usable.</w:t>
+      </w:r>
+    </w:p>
+    <w:p>
+      <w:pPr>
+        <w:pStyle w:val="Heading3"/>
+        <w:keepNext w:val="0"/>
+        <w:keepLines w:val="0"/>
+        <w:spacing w:after="0" w:before="280" w:line="480" w:lineRule="auto"/>
+        <w:rPr>
+          <w:rFonts w:ascii="Times New Roman" w:cs="Times New Roman" w:eastAsia="Times New Roman" w:hAnsi="Times New Roman"/>
+          <w:b w:val="1"/>
+          <w:i w:val="1"/>
+          <w:color w:val="000000"/>
+          <w:sz w:val="24"/>
+          <w:szCs w:val="24"/>
+        </w:rPr>
+      </w:pPr>
+      <w:bookmarkStart w:colFirst="0" w:colLast="0" w:name="_8doj69hrb1ck" w:id="1"/>
+      <w:bookmarkEnd w:id="1"/>
+      <w:r>
+        <w:rPr>
+          <w:rFonts w:ascii="Times New Roman" w:cs="Times New Roman" w:eastAsia="Times New Roman" w:hAnsi="Times New Roman"/>
+          <w:b w:val="1"/>
+          <w:i w:val="1"/>
+          <w:color w:val="000000"/>
+          <w:sz w:val="24"/>
+          <w:szCs w:val="24"/>
+          <w:rtl w:val="0"/>
+        </w:rPr>
+        <w:t xml:space="preserve">Non-Functional Requirements</w:t>
+      </w:r>
+    </w:p>
+    <w:p>
+      <w:pPr>
+        <w:keepLines w:val="0"/>
+        <w:widowControl w:val="0"/>
+        <w:numPr>
+          <w:ilvl w:val="0"/>
+          <w:numId w:val="7"/>
+        </w:numPr>
+        <w:spacing w:line="480" w:lineRule="auto"/>
+        <w:ind w:left="720" w:hanging="360"/>
+      </w:pPr>
+      <w:r>
+        <w:rPr>
+          <w:rFonts w:ascii="Times New Roman" w:cs="Times New Roman" w:eastAsia="Times New Roman" w:hAnsi="Times New Roman"/>
+          <w:sz w:val="24"/>
+          <w:szCs w:val="24"/>
+          <w:rtl w:val="0"/>
+        </w:rPr>
+        <w:t xml:space="preserve">The system should be able to handle 100 users playing at the same time across many different games.</w:t>
+      </w:r>
+      <w:r>
+        <w:rPr>
+          <w:rtl w:val="0"/>
+        </w:rPr>
+      </w:r>
+    </w:p>
+    <w:p>
+      <w:pPr>
+        <w:numPr>
+          <w:ilvl w:val="0"/>
+          <w:numId w:val="7"/>
+        </w:numPr>
+        <w:spacing w:line="480" w:lineRule="auto"/>
+        <w:ind w:left="720" w:hanging="360"/>
+        <w:rPr>
+          <w:rFonts w:ascii="Times New Roman" w:cs="Times New Roman" w:eastAsia="Times New Roman" w:hAnsi="Times New Roman"/>
+          <w:sz w:val="24"/>
+          <w:szCs w:val="24"/>
+        </w:rPr>
+      </w:pPr>
+      <w:r>
+        <w:rPr>
+          <w:rFonts w:ascii="Times New Roman" w:cs="Times New Roman" w:eastAsia="Times New Roman" w:hAnsi="Times New Roman"/>
+          <w:sz w:val="24"/>
+          <w:szCs w:val="24"/>
+          <w:rtl w:val="0"/>
+        </w:rPr>
+        <w:t xml:space="preserve">Security should be included to make sure only company users can access the game.</w:t>
+      </w:r>
+    </w:p>
+    <w:p>
+      <w:pPr>
+        <w:numPr>
+          <w:ilvl w:val="0"/>
+          <w:numId w:val="7"/>
+        </w:numPr>
+        <w:spacing w:line="480" w:lineRule="auto"/>
+        <w:ind w:left="720" w:hanging="360"/>
+        <w:rPr>
+          <w:rFonts w:ascii="Times New Roman" w:cs="Times New Roman" w:eastAsia="Times New Roman" w:hAnsi="Times New Roman"/>
+          <w:sz w:val="24"/>
+          <w:szCs w:val="24"/>
+          <w:u w:val="none"/>
+        </w:rPr>
+      </w:pPr>
+      <w:r>
+        <w:rPr>
+          <w:rFonts w:ascii="Times New Roman" w:cs="Times New Roman" w:eastAsia="Times New Roman" w:hAnsi="Times New Roman"/>
+          <w:sz w:val="24"/>
+          <w:szCs w:val="24"/>
+          <w:rtl w:val="0"/>
+        </w:rPr>
+        <w:t xml:space="preserve">If a server fails, the game keeps running without losing progress.</w:t>
+      </w:r>
+    </w:p>
+    <w:p>
+      <w:pPr>
+        <w:numPr>
+          <w:ilvl w:val="0"/>
+          <w:numId w:val="7"/>
+        </w:numPr>
+        <w:spacing w:line="480" w:lineRule="auto"/>
+        <w:ind w:left="720" w:hanging="360"/>
+        <w:rPr>
+          <w:rFonts w:ascii="Times New Roman" w:cs="Times New Roman" w:eastAsia="Times New Roman" w:hAnsi="Times New Roman"/>
+          <w:sz w:val="24"/>
+          <w:szCs w:val="24"/>
+          <w:u w:val="none"/>
+        </w:rPr>
+      </w:pPr>
+      <w:r>
+        <w:rPr>
+          <w:rFonts w:ascii="Times New Roman" w:cs="Times New Roman" w:eastAsia="Times New Roman" w:hAnsi="Times New Roman"/>
+          <w:sz w:val="24"/>
+          <w:szCs w:val="24"/>
+          <w:rtl w:val="0"/>
+        </w:rPr>
+        <w:t xml:space="preserve">Updates of the game should happen quickly. </w:t>
+      </w:r>
+    </w:p>
+    <w:p>
+      <w:pPr>
+        <w:spacing w:line="480" w:lineRule="auto"/>
+        <w:ind w:left="0" w:firstLine="0"/>
+        <w:rPr>
+          <w:rFonts w:ascii="Times New Roman" w:cs="Times New Roman" w:eastAsia="Times New Roman" w:hAnsi="Times New Roman"/>
+          <w:b w:val="1"/>
+          <w:i w:val="1"/>
+          <w:sz w:val="24"/>
+          <w:szCs w:val="24"/>
+        </w:rPr>
+      </w:pPr>
+      <w:r>
+        <w:rPr>
+          <w:rFonts w:ascii="Times New Roman" w:cs="Times New Roman" w:eastAsia="Times New Roman" w:hAnsi="Times New Roman"/>
+          <w:b w:val="1"/>
+          <w:i w:val="1"/>
+          <w:sz w:val="24"/>
+          <w:szCs w:val="24"/>
+          <w:rtl w:val="0"/>
+        </w:rPr>
+        <w:t xml:space="preserve">Fault Tolerance</w:t>
+      </w:r>
+    </w:p>
+    <w:p>
+      <w:pPr>
+        <w:numPr>
+          <w:ilvl w:val="0"/>
+          <w:numId w:val="6"/>
+        </w:numPr>
+        <w:spacing w:line="480" w:lineRule="auto"/>
+        <w:ind w:left="720" w:hanging="360"/>
+        <w:rPr>
+          <w:rFonts w:ascii="Times New Roman" w:cs="Times New Roman" w:eastAsia="Times New Roman" w:hAnsi="Times New Roman"/>
+          <w:sz w:val="24"/>
+          <w:szCs w:val="24"/>
+          <w:u w:val="none"/>
+        </w:rPr>
+      </w:pPr>
+      <w:r>
+        <w:rPr>
+          <w:rFonts w:ascii="Times New Roman" w:cs="Times New Roman" w:eastAsia="Times New Roman" w:hAnsi="Times New Roman"/>
+          <w:sz w:val="24"/>
+          <w:szCs w:val="24"/>
+          <w:rtl w:val="0"/>
+        </w:rPr>
+        <w:t xml:space="preserve">If a player disconnects, they should be able to rejoin without restarting the game.</w:t>
+      </w:r>
+    </w:p>
+    <w:p>
+      <w:pPr>
+        <w:numPr>
+          <w:ilvl w:val="0"/>
+          <w:numId w:val="6"/>
+        </w:numPr>
+        <w:spacing w:line="480" w:lineRule="auto"/>
+        <w:ind w:left="720" w:hanging="360"/>
+        <w:rPr>
+          <w:rFonts w:ascii="Times New Roman" w:cs="Times New Roman" w:eastAsia="Times New Roman" w:hAnsi="Times New Roman"/>
+          <w:sz w:val="24"/>
+          <w:szCs w:val="24"/>
+          <w:u w:val="none"/>
+        </w:rPr>
+      </w:pPr>
+      <w:r>
+        <w:rPr>
+          <w:rFonts w:ascii="Times New Roman" w:cs="Times New Roman" w:eastAsia="Times New Roman" w:hAnsi="Times New Roman"/>
+          <w:sz w:val="24"/>
+          <w:szCs w:val="24"/>
+          <w:rtl w:val="0"/>
+        </w:rPr>
+        <w:t xml:space="preserve">Failed messages should be retried automatically or queued.</w:t>
+      </w:r>
+    </w:p>
+    <w:p>
+      <w:pPr>
+        <w:numPr>
+          <w:ilvl w:val="0"/>
+          <w:numId w:val="6"/>
+        </w:numPr>
+        <w:spacing w:line="480" w:lineRule="auto"/>
+        <w:ind w:left="720" w:hanging="360"/>
+        <w:rPr>
+          <w:rFonts w:ascii="Times New Roman" w:cs="Times New Roman" w:eastAsia="Times New Roman" w:hAnsi="Times New Roman"/>
+          <w:sz w:val="24"/>
+          <w:szCs w:val="24"/>
+          <w:u w:val="none"/>
+        </w:rPr>
+      </w:pPr>
+      <w:r>
+        <w:rPr>
+          <w:rFonts w:ascii="Times New Roman" w:cs="Times New Roman" w:eastAsia="Times New Roman" w:hAnsi="Times New Roman"/>
+          <w:sz w:val="24"/>
+          <w:szCs w:val="24"/>
+          <w:rtl w:val="0"/>
+        </w:rPr>
+        <w:t xml:space="preserve">The system should be able to recover from a node/server crash without affecting all users.</w:t>
+      </w:r>
+    </w:p>
+    <w:p>
+      <w:pPr>
+        <w:numPr>
+          <w:ilvl w:val="0"/>
+          <w:numId w:val="6"/>
+        </w:numPr>
+        <w:spacing w:line="480" w:lineRule="auto"/>
+        <w:ind w:left="720" w:hanging="360"/>
+        <w:rPr>
+          <w:rFonts w:ascii="Times New Roman" w:cs="Times New Roman" w:eastAsia="Times New Roman" w:hAnsi="Times New Roman"/>
+          <w:sz w:val="24"/>
+          <w:szCs w:val="24"/>
+          <w:u w:val="none"/>
+        </w:rPr>
+      </w:pPr>
+      <w:r>
+        <w:rPr>
+          <w:rFonts w:ascii="Times New Roman" w:cs="Times New Roman" w:eastAsia="Times New Roman" w:hAnsi="Times New Roman"/>
+          <w:sz w:val="24"/>
+          <w:szCs w:val="24"/>
+          <w:rtl w:val="0"/>
+        </w:rPr>
+        <w:t xml:space="preserve">Invalid moves or game interruptions should be handled.</w:t>
+      </w:r>
+    </w:p>
+    <w:p>
+      <w:pPr>
+        <w:spacing w:line="480" w:lineRule="auto"/>
+        <w:ind w:left="0" w:firstLine="0"/>
+        <w:rPr>
+          <w:rFonts w:ascii="Times New Roman" w:cs="Times New Roman" w:eastAsia="Times New Roman" w:hAnsi="Times New Roman"/>
+          <w:b w:val="1"/>
+          <w:i w:val="1"/>
+          <w:sz w:val="24"/>
+          <w:szCs w:val="24"/>
+        </w:rPr>
+      </w:pPr>
+      <w:r>
+        <w:rPr>
+          <w:rFonts w:ascii="Times New Roman" w:cs="Times New Roman" w:eastAsia="Times New Roman" w:hAnsi="Times New Roman"/>
+          <w:b w:val="1"/>
+          <w:i w:val="1"/>
+          <w:sz w:val="24"/>
+          <w:szCs w:val="24"/>
+          <w:rtl w:val="0"/>
+        </w:rPr>
+        <w:t xml:space="preserve">Technology and Design</w:t>
+      </w:r>
+    </w:p>
+    <w:p>
+      <w:pPr>
+        <w:numPr>
+          <w:ilvl w:val="0"/>
+          <w:numId w:val="8"/>
+        </w:numPr>
+        <w:spacing w:line="480" w:lineRule="auto"/>
+        <w:ind w:left="720" w:hanging="360"/>
+        <w:rPr>
+          <w:rFonts w:ascii="Times New Roman" w:cs="Times New Roman" w:eastAsia="Times New Roman" w:hAnsi="Times New Roman"/>
+          <w:sz w:val="24"/>
+          <w:szCs w:val="24"/>
+        </w:rPr>
+      </w:pPr>
+      <w:r>
+        <w:rPr>
+          <w:rFonts w:ascii="Times New Roman" w:cs="Times New Roman" w:eastAsia="Times New Roman" w:hAnsi="Times New Roman"/>
+          <w:sz w:val="24"/>
+          <w:szCs w:val="24"/>
+          <w:rtl w:val="0"/>
+        </w:rPr>
+        <w:t xml:space="preserve">ZeroMQ for messaging between game servers.</w:t>
+      </w:r>
+    </w:p>
+    <w:p>
+      <w:pPr>
+        <w:numPr>
+          <w:ilvl w:val="0"/>
+          <w:numId w:val="8"/>
+        </w:numPr>
+        <w:spacing w:after="0" w:afterAutospacing="0" w:line="480" w:lineRule="auto"/>
+        <w:ind w:left="720" w:hanging="360"/>
+        <w:rPr>
+          <w:rFonts w:ascii="Times New Roman" w:cs="Times New Roman" w:eastAsia="Times New Roman" w:hAnsi="Times New Roman"/>
+          <w:sz w:val="24"/>
+          <w:szCs w:val="24"/>
+          <w:u w:val="none"/>
+        </w:rPr>
+      </w:pPr>
+      <w:r>
+        <w:rPr>
+          <w:rFonts w:ascii="Times New Roman" w:cs="Times New Roman" w:eastAsia="Times New Roman" w:hAnsi="Times New Roman"/>
+          <w:sz w:val="24"/>
+          <w:szCs w:val="24"/>
+          <w:rtl w:val="0"/>
+        </w:rPr>
+        <w:t xml:space="preserve">Using Docker or virtual machines hosted on the company’s intranet.</w:t>
+      </w:r>
+    </w:p>
+    <w:p>
+      <w:pPr>
+        <w:numPr>
+          <w:ilvl w:val="0"/>
+          <w:numId w:val="8"/>
+        </w:numPr>
+        <w:spacing w:after="0" w:afterAutospacing="0" w:before="0" w:beforeAutospacing="0" w:line="480" w:lineRule="auto"/>
+        <w:ind w:left="720" w:hanging="360"/>
+      </w:pPr>
+      <w:r>
+        <w:rPr>
+          <w:rFonts w:ascii="Times New Roman" w:cs="Times New Roman" w:eastAsia="Times New Roman" w:hAnsi="Times New Roman"/>
+          <w:sz w:val="24"/>
+          <w:szCs w:val="24"/>
+          <w:rtl w:val="0"/>
+        </w:rPr>
+        <w:t xml:space="preserve">A web-based front-end with Flask and Socket.IO for real-time updates.</w:t>
+      </w:r>
+    </w:p>
+    <w:p>
+      <w:pPr>
+        <w:numPr>
+          <w:ilvl w:val="0"/>
+          <w:numId w:val="8"/>
+        </w:numPr>
+        <w:spacing w:after="0" w:afterAutospacing="0" w:before="0" w:beforeAutospacing="0" w:line="480" w:lineRule="auto"/>
+        <w:ind w:left="720" w:hanging="360"/>
+      </w:pPr>
+      <w:r>
+        <w:rPr>
+          <w:rFonts w:ascii="Times New Roman" w:cs="Times New Roman" w:eastAsia="Times New Roman" w:hAnsi="Times New Roman"/>
+          <w:sz w:val="24"/>
+          <w:szCs w:val="24"/>
+          <w:rtl w:val="0"/>
+        </w:rPr>
+        <w:t xml:space="preserve">Using tools like ZooKeeper to manage server leadership and synchronization.</w:t>
+      </w:r>
+    </w:p>
+    <w:p>
+      <w:pPr>
+        <w:numPr>
+          <w:ilvl w:val="0"/>
+          <w:numId w:val="8"/>
+        </w:numPr>
+        <w:spacing w:after="240" w:before="0" w:beforeAutospacing="0" w:line="480" w:lineRule="auto"/>
+        <w:ind w:left="720" w:hanging="360"/>
+      </w:pPr>
+      <w:r>
+        <w:rPr>
+          <w:rFonts w:ascii="Times New Roman" w:cs="Times New Roman" w:eastAsia="Times New Roman" w:hAnsi="Times New Roman"/>
+          <w:sz w:val="24"/>
+          <w:szCs w:val="24"/>
+          <w:rtl w:val="0"/>
+        </w:rPr>
+        <w:t xml:space="preserve">A relational DB (PostgreSQL or SQLite) for user info, game histories, user levels and points and saved states.</w:t>
+      </w:r>
+    </w:p>
+    <w:p>
+      <w:pPr>
+        <w:spacing w:line="480" w:lineRule="auto"/>
+        <w:rPr>
+          <w:rFonts w:ascii="Times New Roman" w:cs="Times New Roman" w:eastAsia="Times New Roman" w:hAnsi="Times New Roman"/>
+          <w:b w:val="1"/>
+          <w:sz w:val="24"/>
+          <w:szCs w:val="24"/>
+        </w:rPr>
+      </w:pPr>
+      <w:r>
+        <w:rPr>
+          <w:rtl w:val="0"/>
+        </w:rPr>
+      </w:r>
+    </w:p>
+    <w:p>
+      <w:pPr>
+        <w:spacing w:line="480" w:lineRule="auto"/>
+        <w:rPr>
+          <w:rFonts w:ascii="Times New Roman" w:cs="Times New Roman" w:eastAsia="Times New Roman" w:hAnsi="Times New Roman"/>
+          <w:b w:val="1"/>
+          <w:sz w:val="24"/>
+          <w:szCs w:val="24"/>
+        </w:rPr>
+      </w:pPr>
+      <w:r>
+        <w:rPr>
+          <w:rtl w:val="0"/>
+        </w:rPr>
+      </w:r>
+    </w:p>
+    <w:p>
+      <w:pPr>
+        <w:spacing w:line="480" w:lineRule="auto"/>
+        <w:rPr>
+          <w:rFonts w:ascii="Times New Roman" w:cs="Times New Roman" w:eastAsia="Times New Roman" w:hAnsi="Times New Roman"/>
+          <w:b w:val="1"/>
+          <w:sz w:val="24"/>
+          <w:szCs w:val="24"/>
+        </w:rPr>
+      </w:pPr>
+      <w:r>
+        <w:rPr>
+          <w:rtl w:val="0"/>
+        </w:rPr>
+      </w:r>
+    </w:p>
+    <w:p>
+      <w:pPr>
+        <w:spacing w:line="480" w:lineRule="auto"/>
+        <w:rPr>
+          <w:rFonts w:ascii="Times New Roman" w:cs="Times New Roman" w:eastAsia="Times New Roman" w:hAnsi="Times New Roman"/>
+          <w:b w:val="1"/>
+          <w:sz w:val="24"/>
+          <w:szCs w:val="24"/>
+        </w:rPr>
+      </w:pPr>
+      <w:r>
+        <w:rPr>
+          <w:rtl w:val="0"/>
+        </w:rPr>
+      </w:r>
+    </w:p>
+    <w:p>
+      <w:pPr>
+        <w:spacing w:line="480" w:lineRule="auto"/>
+        <w:rPr>
+          <w:rFonts w:ascii="Times New Roman" w:cs="Times New Roman" w:eastAsia="Times New Roman" w:hAnsi="Times New Roman"/>
+          <w:b w:val="1"/>
+          <w:sz w:val="24"/>
+          <w:szCs w:val="24"/>
+        </w:rPr>
+      </w:pPr>
+      <w:r>
+        <w:rPr>
+          <w:rtl w:val="0"/>
+        </w:rPr>
+      </w:r>
+    </w:p>
+    <w:p>
+      <w:pPr>
+        <w:spacing w:line="480" w:lineRule="auto"/>
+        <w:rPr>
+          <w:rFonts w:ascii="Times New Roman" w:cs="Times New Roman" w:eastAsia="Times New Roman" w:hAnsi="Times New Roman"/>
+          <w:b w:val="1"/>
+          <w:sz w:val="24"/>
+          <w:szCs w:val="24"/>
+        </w:rPr>
+      </w:pPr>
+      <w:r>
+        <w:rPr>
+          <w:rtl w:val="0"/>
+        </w:rPr>
+      </w:r>
+    </w:p>
+    <w:p>
+      <w:pPr>
+        <w:spacing w:line="480" w:lineRule="auto"/>
+        <w:rPr>
+          <w:rFonts w:ascii="Times New Roman" w:cs="Times New Roman" w:eastAsia="Times New Roman" w:hAnsi="Times New Roman"/>
+          <w:b w:val="1"/>
+          <w:sz w:val="24"/>
+          <w:szCs w:val="24"/>
+        </w:rPr>
+      </w:pPr>
+      <w:r>
+        <w:rPr>
+          <w:rtl w:val="0"/>
+        </w:rPr>
+      </w:r>
+    </w:p>
+    <w:p>
+      <w:pPr>
+        <w:spacing w:line="480" w:lineRule="auto"/>
+        <w:rPr>
+          <w:rFonts w:ascii="Times New Roman" w:cs="Times New Roman" w:eastAsia="Times New Roman" w:hAnsi="Times New Roman"/>
+          <w:b w:val="1"/>
+          <w:sz w:val="24"/>
+          <w:szCs w:val="24"/>
+        </w:rPr>
+      </w:pPr>
+      <w:r>
+        <w:rPr>
+          <w:rtl w:val="0"/>
+        </w:rPr>
+      </w:r>
+    </w:p>
+    <w:p>
+      <w:pPr>
+        <w:spacing w:line="480" w:lineRule="auto"/>
+        <w:rPr>
+          <w:rFonts w:ascii="Times New Roman" w:cs="Times New Roman" w:eastAsia="Times New Roman" w:hAnsi="Times New Roman"/>
+          <w:b w:val="1"/>
+          <w:sz w:val="24"/>
+          <w:szCs w:val="24"/>
+        </w:rPr>
+      </w:pPr>
+      <w:r>
+        <w:rPr>
+          <w:rtl w:val="0"/>
+        </w:rPr>
+      </w:r>
+    </w:p>
+    <w:p>
+      <w:pPr>
+        <w:spacing w:line="480" w:lineRule="auto"/>
+        <w:rPr>
+          <w:rFonts w:ascii="Times New Roman" w:cs="Times New Roman" w:eastAsia="Times New Roman" w:hAnsi="Times New Roman"/>
+          <w:b w:val="1"/>
+          <w:sz w:val="24"/>
+          <w:szCs w:val="24"/>
+        </w:rPr>
+      </w:pPr>
+      <w:r>
+        <w:rPr>
+          <w:rtl w:val="0"/>
+        </w:rPr>
+      </w:r>
+    </w:p>
+    <w:p>
+      <w:pPr>
+        <w:spacing w:line="480" w:lineRule="auto"/>
+        <w:rPr>
+          <w:rFonts w:ascii="Times New Roman" w:cs="Times New Roman" w:eastAsia="Times New Roman" w:hAnsi="Times New Roman"/>
+          <w:b w:val="1"/>
+          <w:sz w:val="24"/>
+          <w:szCs w:val="24"/>
+        </w:rPr>
+      </w:pPr>
+      <w:r>
+        <w:rPr>
+          <w:rFonts w:ascii="Times New Roman" w:cs="Times New Roman" w:eastAsia="Times New Roman" w:hAnsi="Times New Roman"/>
+          <w:b w:val="1"/>
+          <w:sz w:val="24"/>
+          <w:szCs w:val="24"/>
+          <w:rtl w:val="0"/>
+        </w:rPr>
+        <w:t xml:space="preserve">Scenario 2 Internet: 1 billion people from across the world.</w:t>
+      </w:r>
+    </w:p>
+    <w:p>
+      <w:pPr>
+        <w:spacing w:line="480" w:lineRule="auto"/>
+        <w:rPr>
+          <w:rFonts w:ascii="Times New Roman" w:cs="Times New Roman" w:eastAsia="Times New Roman" w:hAnsi="Times New Roman"/>
+          <w:sz w:val="24"/>
+          <w:szCs w:val="24"/>
+        </w:rPr>
+      </w:pPr>
+      <w:r>
+        <w:rPr>
+          <w:rFonts w:ascii="Times New Roman" w:cs="Times New Roman" w:eastAsia="Times New Roman" w:hAnsi="Times New Roman"/>
+          <w:sz w:val="24"/>
+          <w:szCs w:val="24"/>
+          <w:rtl w:val="0"/>
+        </w:rPr>
+        <w:t xml:space="preserve">Since this system is meant for a huge number of users around the world (up to 1 billion), a good approach would be to use a cloud-based, decentralised architecture that’s built using microservices. This setup makes it easier to scale the system and helps it be reliable even in case of failures. Each part of the system can be developed and run separately. These services would be deployed using cloud platforms like </w:t>
+      </w:r>
+      <w:r>
+        <w:rPr>
+          <w:rFonts w:ascii="Times New Roman" w:cs="Times New Roman" w:eastAsia="Times New Roman" w:hAnsi="Times New Roman"/>
+          <w:b w:val="1"/>
+          <w:sz w:val="24"/>
+          <w:szCs w:val="24"/>
+          <w:rtl w:val="0"/>
+        </w:rPr>
+        <w:t xml:space="preserve">AWS</w:t>
+      </w:r>
+      <w:r>
+        <w:rPr>
+          <w:rFonts w:ascii="Times New Roman" w:cs="Times New Roman" w:eastAsia="Times New Roman" w:hAnsi="Times New Roman"/>
+          <w:sz w:val="24"/>
+          <w:szCs w:val="24"/>
+          <w:rtl w:val="0"/>
+        </w:rPr>
+        <w:t xml:space="preserve">, </w:t>
+      </w:r>
+      <w:r>
+        <w:rPr>
+          <w:rFonts w:ascii="Times New Roman" w:cs="Times New Roman" w:eastAsia="Times New Roman" w:hAnsi="Times New Roman"/>
+          <w:b w:val="1"/>
+          <w:sz w:val="24"/>
+          <w:szCs w:val="24"/>
+          <w:rtl w:val="0"/>
+        </w:rPr>
+        <w:t xml:space="preserve">Google Cloud</w:t>
+      </w:r>
+      <w:r>
+        <w:rPr>
+          <w:rFonts w:ascii="Times New Roman" w:cs="Times New Roman" w:eastAsia="Times New Roman" w:hAnsi="Times New Roman"/>
+          <w:sz w:val="24"/>
+          <w:szCs w:val="24"/>
+          <w:rtl w:val="0"/>
+        </w:rPr>
+        <w:t xml:space="preserve">, or </w:t>
+      </w:r>
+      <w:r>
+        <w:rPr>
+          <w:rFonts w:ascii="Times New Roman" w:cs="Times New Roman" w:eastAsia="Times New Roman" w:hAnsi="Times New Roman"/>
+          <w:b w:val="1"/>
+          <w:sz w:val="24"/>
+          <w:szCs w:val="24"/>
+          <w:rtl w:val="0"/>
+        </w:rPr>
+        <w:t xml:space="preserve">Azure</w:t>
+      </w:r>
+      <w:r>
+        <w:rPr>
+          <w:rFonts w:ascii="Times New Roman" w:cs="Times New Roman" w:eastAsia="Times New Roman" w:hAnsi="Times New Roman"/>
+          <w:sz w:val="24"/>
+          <w:szCs w:val="24"/>
+          <w:rtl w:val="0"/>
+        </w:rPr>
+        <w:t xml:space="preserve">, and spread across different regions to make sure users everywhere around the globe can access the system.</w:t>
+      </w:r>
+    </w:p>
+    <w:p>
+      <w:pPr>
+        <w:spacing w:after="0" w:before="0" w:line="480" w:lineRule="auto"/>
+        <w:rPr>
+          <w:rFonts w:ascii="Times New Roman" w:cs="Times New Roman" w:eastAsia="Times New Roman" w:hAnsi="Times New Roman"/>
+          <w:b w:val="1"/>
+          <w:i w:val="1"/>
+          <w:sz w:val="24"/>
+          <w:szCs w:val="24"/>
+        </w:rPr>
+      </w:pPr>
+      <w:r>
+        <w:rPr>
+          <w:rFonts w:ascii="Times New Roman" w:cs="Times New Roman" w:eastAsia="Times New Roman" w:hAnsi="Times New Roman"/>
+          <w:b w:val="1"/>
+          <w:i w:val="1"/>
+          <w:sz w:val="24"/>
+          <w:szCs w:val="24"/>
+          <w:rtl w:val="0"/>
+        </w:rPr>
+        <w:t xml:space="preserve">Functional Requirements</w:t>
+      </w:r>
+    </w:p>
+    <w:p>
+      <w:pPr>
+        <w:numPr>
+          <w:ilvl w:val="0"/>
+          <w:numId w:val="4"/>
+        </w:numPr>
+        <w:spacing w:line="480" w:lineRule="auto"/>
+        <w:ind w:left="720" w:hanging="360"/>
+        <w:rPr>
+          <w:rFonts w:ascii="Times New Roman" w:cs="Times New Roman" w:eastAsia="Times New Roman" w:hAnsi="Times New Roman"/>
+          <w:sz w:val="24"/>
+          <w:szCs w:val="24"/>
+        </w:rPr>
+      </w:pPr>
+      <w:r>
+        <w:rPr>
+          <w:rFonts w:ascii="Times New Roman" w:cs="Times New Roman" w:eastAsia="Times New Roman" w:hAnsi="Times New Roman"/>
+          <w:sz w:val="24"/>
+          <w:szCs w:val="24"/>
+          <w:rtl w:val="0"/>
+        </w:rPr>
+        <w:t xml:space="preserve">Users should be able to log in and join game sessions easily. </w:t>
+      </w:r>
+    </w:p>
+    <w:p>
+      <w:pPr>
+        <w:numPr>
+          <w:ilvl w:val="0"/>
+          <w:numId w:val="4"/>
+        </w:numPr>
+        <w:spacing w:after="0" w:afterAutospacing="0" w:line="480" w:lineRule="auto"/>
+        <w:ind w:left="720" w:hanging="360"/>
+        <w:rPr>
+          <w:rFonts w:ascii="Times New Roman" w:cs="Times New Roman" w:eastAsia="Times New Roman" w:hAnsi="Times New Roman"/>
+          <w:sz w:val="24"/>
+          <w:szCs w:val="24"/>
+          <w:u w:val="none"/>
+        </w:rPr>
+      </w:pPr>
+      <w:r>
+        <w:rPr>
+          <w:rFonts w:ascii="Times New Roman" w:cs="Times New Roman" w:eastAsia="Times New Roman" w:hAnsi="Times New Roman"/>
+          <w:sz w:val="24"/>
+          <w:szCs w:val="24"/>
+          <w:rtl w:val="0"/>
+        </w:rPr>
+        <w:t xml:space="preserve">Users should be able to create or join public and private game sessions with players around the world.</w:t>
+      </w:r>
+    </w:p>
+    <w:p>
+      <w:pPr>
+        <w:numPr>
+          <w:ilvl w:val="0"/>
+          <w:numId w:val="4"/>
+        </w:numPr>
+        <w:spacing w:after="0" w:afterAutospacing="0" w:before="0" w:beforeAutospacing="0" w:line="480" w:lineRule="auto"/>
+        <w:ind w:left="720" w:hanging="360"/>
+        <w:rPr>
+          <w:rFonts w:ascii="Times New Roman" w:cs="Times New Roman" w:eastAsia="Times New Roman" w:hAnsi="Times New Roman"/>
+          <w:sz w:val="24"/>
+          <w:szCs w:val="24"/>
+        </w:rPr>
+      </w:pPr>
+      <w:r>
+        <w:rPr>
+          <w:rFonts w:ascii="Times New Roman" w:cs="Times New Roman" w:eastAsia="Times New Roman" w:hAnsi="Times New Roman"/>
+          <w:sz w:val="24"/>
+          <w:szCs w:val="24"/>
+          <w:rtl w:val="0"/>
+        </w:rPr>
+        <w:t xml:space="preserve">The game state should update in real-time so all players see the same moves.</w:t>
+      </w:r>
+    </w:p>
+    <w:p>
+      <w:pPr>
+        <w:numPr>
+          <w:ilvl w:val="0"/>
+          <w:numId w:val="4"/>
+        </w:numPr>
+        <w:spacing w:after="0" w:afterAutospacing="0" w:before="0" w:beforeAutospacing="0" w:line="480" w:lineRule="auto"/>
+        <w:ind w:left="720" w:hanging="360"/>
+        <w:rPr>
+          <w:rFonts w:ascii="Times New Roman" w:cs="Times New Roman" w:eastAsia="Times New Roman" w:hAnsi="Times New Roman"/>
+          <w:sz w:val="24"/>
+          <w:szCs w:val="24"/>
+        </w:rPr>
+      </w:pPr>
+      <w:r>
+        <w:rPr>
+          <w:rFonts w:ascii="Times New Roman" w:cs="Times New Roman" w:eastAsia="Times New Roman" w:hAnsi="Times New Roman"/>
+          <w:sz w:val="24"/>
+          <w:szCs w:val="24"/>
+          <w:rtl w:val="0"/>
+        </w:rPr>
+        <w:t xml:space="preserve">There should be a way for players to communicate, like a chat or notifications system.</w:t>
+      </w:r>
+    </w:p>
+    <w:p>
+      <w:pPr>
+        <w:numPr>
+          <w:ilvl w:val="0"/>
+          <w:numId w:val="4"/>
+        </w:numPr>
+        <w:spacing w:after="0" w:afterAutospacing="0" w:before="0" w:beforeAutospacing="0" w:line="480" w:lineRule="auto"/>
+        <w:ind w:left="720" w:hanging="360"/>
+        <w:rPr>
+          <w:rFonts w:ascii="Times New Roman" w:cs="Times New Roman" w:eastAsia="Times New Roman" w:hAnsi="Times New Roman"/>
+          <w:sz w:val="24"/>
+          <w:szCs w:val="24"/>
+          <w:u w:val="none"/>
+        </w:rPr>
+      </w:pPr>
+      <w:r>
+        <w:rPr>
+          <w:rFonts w:ascii="Times New Roman" w:cs="Times New Roman" w:eastAsia="Times New Roman" w:hAnsi="Times New Roman"/>
+          <w:sz w:val="24"/>
+          <w:szCs w:val="24"/>
+          <w:rtl w:val="0"/>
+        </w:rPr>
+        <w:t xml:space="preserve">Players should be matched with others based on skill level or region.</w:t>
+      </w:r>
+    </w:p>
+    <w:p>
+      <w:pPr>
+        <w:numPr>
+          <w:ilvl w:val="0"/>
+          <w:numId w:val="4"/>
+        </w:numPr>
+        <w:spacing w:after="240" w:before="0" w:beforeAutospacing="0" w:line="480" w:lineRule="auto"/>
+        <w:ind w:left="720" w:hanging="360"/>
+        <w:rPr>
+          <w:rFonts w:ascii="Times New Roman" w:cs="Times New Roman" w:eastAsia="Times New Roman" w:hAnsi="Times New Roman"/>
+          <w:sz w:val="24"/>
+          <w:szCs w:val="24"/>
+          <w:u w:val="none"/>
+        </w:rPr>
+      </w:pPr>
+      <w:r>
+        <w:rPr>
+          <w:rFonts w:ascii="Times New Roman" w:cs="Times New Roman" w:eastAsia="Times New Roman" w:hAnsi="Times New Roman"/>
+          <w:sz w:val="24"/>
+          <w:szCs w:val="24"/>
+          <w:rtl w:val="0"/>
+        </w:rPr>
+        <w:t xml:space="preserve">Should support multiple languages so users can have global access.</w:t>
+      </w:r>
+    </w:p>
+    <w:p>
+      <w:pPr>
+        <w:spacing w:after="0" w:before="0" w:line="480" w:lineRule="auto"/>
+        <w:rPr>
+          <w:rFonts w:ascii="Times New Roman" w:cs="Times New Roman" w:eastAsia="Times New Roman" w:hAnsi="Times New Roman"/>
+          <w:b w:val="1"/>
+          <w:i w:val="1"/>
+          <w:sz w:val="24"/>
+          <w:szCs w:val="24"/>
+        </w:rPr>
+      </w:pPr>
+      <w:r>
+        <w:rPr>
+          <w:rFonts w:ascii="Times New Roman" w:cs="Times New Roman" w:eastAsia="Times New Roman" w:hAnsi="Times New Roman"/>
+          <w:b w:val="1"/>
+          <w:i w:val="1"/>
+          <w:sz w:val="24"/>
+          <w:szCs w:val="24"/>
+          <w:rtl w:val="0"/>
+        </w:rPr>
+        <w:t xml:space="preserve">Non-Functional Requirements</w:t>
+      </w:r>
+    </w:p>
+    <w:p>
+      <w:pPr>
+        <w:numPr>
+          <w:ilvl w:val="0"/>
+          <w:numId w:val="5"/>
+        </w:numPr>
+        <w:spacing w:after="0" w:afterAutospacing="0" w:before="0" w:line="480" w:lineRule="auto"/>
+        <w:ind w:left="720" w:hanging="360"/>
+        <w:rPr>
+          <w:rFonts w:ascii="Times New Roman" w:cs="Times New Roman" w:eastAsia="Times New Roman" w:hAnsi="Times New Roman"/>
+          <w:sz w:val="24"/>
+          <w:szCs w:val="24"/>
+        </w:rPr>
+      </w:pPr>
+      <w:r>
+        <w:rPr>
+          <w:rFonts w:ascii="Times New Roman" w:cs="Times New Roman" w:eastAsia="Times New Roman" w:hAnsi="Times New Roman"/>
+          <w:sz w:val="24"/>
+          <w:szCs w:val="24"/>
+          <w:rtl w:val="0"/>
+        </w:rPr>
+        <w:t xml:space="preserve">System should be able to scale up or down dynamically to handle global traffic.</w:t>
+      </w:r>
+    </w:p>
+    <w:p>
+      <w:pPr>
+        <w:numPr>
+          <w:ilvl w:val="0"/>
+          <w:numId w:val="5"/>
+        </w:numPr>
+        <w:spacing w:after="0" w:afterAutospacing="0" w:before="0" w:line="480" w:lineRule="auto"/>
+        <w:ind w:left="720" w:hanging="360"/>
+        <w:rPr>
+          <w:rFonts w:ascii="Times New Roman" w:cs="Times New Roman" w:eastAsia="Times New Roman" w:hAnsi="Times New Roman"/>
+          <w:sz w:val="24"/>
+          <w:szCs w:val="24"/>
+          <w:u w:val="none"/>
+        </w:rPr>
+      </w:pPr>
+      <w:r>
+        <w:rPr>
+          <w:rFonts w:ascii="Times New Roman" w:cs="Times New Roman" w:eastAsia="Times New Roman" w:hAnsi="Times New Roman"/>
+          <w:sz w:val="24"/>
+          <w:szCs w:val="24"/>
+          <w:rtl w:val="0"/>
+        </w:rPr>
+        <w:t xml:space="preserve">Should work well even on lower-end devices and slow internet connections.</w:t>
+      </w:r>
+    </w:p>
+    <w:p>
+      <w:pPr>
+        <w:numPr>
+          <w:ilvl w:val="0"/>
+          <w:numId w:val="5"/>
+        </w:numPr>
+        <w:spacing w:after="0" w:afterAutospacing="0" w:before="0" w:line="480" w:lineRule="auto"/>
+        <w:ind w:left="720" w:hanging="360"/>
+        <w:rPr>
+          <w:rFonts w:ascii="Times New Roman" w:cs="Times New Roman" w:eastAsia="Times New Roman" w:hAnsi="Times New Roman"/>
+          <w:sz w:val="24"/>
+          <w:szCs w:val="24"/>
+          <w:u w:val="none"/>
+        </w:rPr>
+      </w:pPr>
+      <w:r>
+        <w:rPr>
+          <w:rFonts w:ascii="Times New Roman" w:cs="Times New Roman" w:eastAsia="Times New Roman" w:hAnsi="Times New Roman"/>
+          <w:sz w:val="24"/>
+          <w:szCs w:val="24"/>
+          <w:rtl w:val="0"/>
+        </w:rPr>
+        <w:t xml:space="preserve">Users should have minimal lag,</w:t>
+      </w:r>
+    </w:p>
+    <w:p>
+      <w:pPr>
+        <w:numPr>
+          <w:ilvl w:val="0"/>
+          <w:numId w:val="5"/>
+        </w:numPr>
+        <w:spacing w:after="240" w:before="0" w:line="480" w:lineRule="auto"/>
+        <w:ind w:left="720" w:hanging="360"/>
+        <w:rPr>
+          <w:rFonts w:ascii="Times New Roman" w:cs="Times New Roman" w:eastAsia="Times New Roman" w:hAnsi="Times New Roman"/>
+          <w:sz w:val="24"/>
+          <w:szCs w:val="24"/>
+          <w:u w:val="none"/>
+        </w:rPr>
+      </w:pPr>
+      <w:r>
+        <w:rPr>
+          <w:rFonts w:ascii="Times New Roman" w:cs="Times New Roman" w:eastAsia="Times New Roman" w:hAnsi="Times New Roman"/>
+          <w:sz w:val="24"/>
+          <w:szCs w:val="24"/>
+          <w:rtl w:val="0"/>
+        </w:rPr>
+        <w:t xml:space="preserve">Strong encryption and data protection</w:t>
+      </w:r>
+    </w:p>
+    <w:p>
+      <w:pPr>
+        <w:spacing w:after="0" w:before="0" w:line="480" w:lineRule="auto"/>
+        <w:ind w:left="0" w:firstLine="0"/>
+        <w:rPr>
+          <w:rFonts w:ascii="Times New Roman" w:cs="Times New Roman" w:eastAsia="Times New Roman" w:hAnsi="Times New Roman"/>
+          <w:b w:val="1"/>
+          <w:i w:val="1"/>
+          <w:sz w:val="24"/>
+          <w:szCs w:val="24"/>
+        </w:rPr>
+      </w:pPr>
+      <w:r>
+        <w:rPr>
+          <w:rFonts w:ascii="Times New Roman" w:cs="Times New Roman" w:eastAsia="Times New Roman" w:hAnsi="Times New Roman"/>
+          <w:b w:val="1"/>
+          <w:i w:val="1"/>
+          <w:sz w:val="24"/>
+          <w:szCs w:val="24"/>
+          <w:rtl w:val="0"/>
+        </w:rPr>
+        <w:t xml:space="preserve">Fault Tolerance</w:t>
+      </w:r>
+    </w:p>
+    <w:p>
+      <w:pPr>
+        <w:numPr>
+          <w:ilvl w:val="0"/>
+          <w:numId w:val="1"/>
+        </w:numPr>
+        <w:spacing w:after="0" w:afterAutospacing="0" w:before="0" w:line="480" w:lineRule="auto"/>
+        <w:ind w:left="720" w:hanging="360"/>
+        <w:rPr>
+          <w:rFonts w:ascii="Times New Roman" w:cs="Times New Roman" w:eastAsia="Times New Roman" w:hAnsi="Times New Roman"/>
+          <w:sz w:val="24"/>
+          <w:szCs w:val="24"/>
+        </w:rPr>
+      </w:pPr>
+      <w:r>
+        <w:rPr>
+          <w:rFonts w:ascii="Times New Roman" w:cs="Times New Roman" w:eastAsia="Times New Roman" w:hAnsi="Times New Roman"/>
+          <w:sz w:val="24"/>
+          <w:szCs w:val="24"/>
+          <w:rtl w:val="0"/>
+        </w:rPr>
+        <w:t xml:space="preserve">If a microservice fails, it should be automatically restarted without affecting other services.</w:t>
+      </w:r>
+    </w:p>
+    <w:p>
+      <w:pPr>
+        <w:numPr>
+          <w:ilvl w:val="0"/>
+          <w:numId w:val="1"/>
+        </w:numPr>
+        <w:spacing w:after="0" w:afterAutospacing="0" w:before="0" w:line="480" w:lineRule="auto"/>
+        <w:ind w:left="720" w:hanging="360"/>
+        <w:rPr>
+          <w:rFonts w:ascii="Times New Roman" w:cs="Times New Roman" w:eastAsia="Times New Roman" w:hAnsi="Times New Roman"/>
+          <w:sz w:val="24"/>
+          <w:szCs w:val="24"/>
+          <w:u w:val="none"/>
+        </w:rPr>
+      </w:pPr>
+      <w:r>
+        <w:rPr>
+          <w:rFonts w:ascii="Times New Roman" w:cs="Times New Roman" w:eastAsia="Times New Roman" w:hAnsi="Times New Roman"/>
+          <w:sz w:val="24"/>
+          <w:szCs w:val="24"/>
+          <w:rtl w:val="0"/>
+        </w:rPr>
+        <w:t xml:space="preserve">Reduce chances of downtime.</w:t>
+      </w:r>
+    </w:p>
+    <w:p>
+      <w:pPr>
+        <w:numPr>
+          <w:ilvl w:val="0"/>
+          <w:numId w:val="1"/>
+        </w:numPr>
+        <w:spacing w:after="0" w:afterAutospacing="0" w:before="0" w:line="480" w:lineRule="auto"/>
+        <w:ind w:left="720" w:hanging="360"/>
+        <w:rPr>
+          <w:rFonts w:ascii="Times New Roman" w:cs="Times New Roman" w:eastAsia="Times New Roman" w:hAnsi="Times New Roman"/>
+          <w:sz w:val="24"/>
+          <w:szCs w:val="24"/>
+          <w:u w:val="none"/>
+        </w:rPr>
+      </w:pPr>
+      <w:r>
+        <w:rPr>
+          <w:rFonts w:ascii="Times New Roman" w:cs="Times New Roman" w:eastAsia="Times New Roman" w:hAnsi="Times New Roman"/>
+          <w:sz w:val="24"/>
+          <w:szCs w:val="24"/>
+          <w:rtl w:val="0"/>
+        </w:rPr>
+        <w:t xml:space="preserve">Failed network requests should be retried automatically.</w:t>
+      </w:r>
+    </w:p>
+    <w:p>
+      <w:pPr>
+        <w:numPr>
+          <w:ilvl w:val="0"/>
+          <w:numId w:val="1"/>
+        </w:numPr>
+        <w:spacing w:after="240" w:before="0" w:line="480" w:lineRule="auto"/>
+        <w:ind w:left="720" w:hanging="360"/>
+        <w:rPr>
+          <w:rFonts w:ascii="Times New Roman" w:cs="Times New Roman" w:eastAsia="Times New Roman" w:hAnsi="Times New Roman"/>
+          <w:sz w:val="24"/>
+          <w:szCs w:val="24"/>
+          <w:u w:val="none"/>
+        </w:rPr>
+      </w:pPr>
+      <w:r>
+        <w:rPr>
+          <w:rFonts w:ascii="Times New Roman" w:cs="Times New Roman" w:eastAsia="Times New Roman" w:hAnsi="Times New Roman"/>
+          <w:sz w:val="24"/>
+          <w:szCs w:val="24"/>
+          <w:rtl w:val="0"/>
+        </w:rPr>
+        <w:t xml:space="preserve">If a game server crashes, the user should be notified and redirected to a backup server.</w:t>
+      </w:r>
+    </w:p>
+    <w:p>
+      <w:pPr>
+        <w:spacing w:line="480" w:lineRule="auto"/>
+        <w:rPr>
+          <w:rFonts w:ascii="Times New Roman" w:cs="Times New Roman" w:eastAsia="Times New Roman" w:hAnsi="Times New Roman"/>
+          <w:b w:val="1"/>
+          <w:i w:val="1"/>
+          <w:sz w:val="24"/>
+          <w:szCs w:val="24"/>
+        </w:rPr>
+      </w:pPr>
+      <w:r>
+        <w:rPr>
+          <w:rFonts w:ascii="Times New Roman" w:cs="Times New Roman" w:eastAsia="Times New Roman" w:hAnsi="Times New Roman"/>
+          <w:b w:val="1"/>
+          <w:i w:val="1"/>
+          <w:sz w:val="24"/>
+          <w:szCs w:val="24"/>
+          <w:rtl w:val="0"/>
+        </w:rPr>
+        <w:t xml:space="preserve">Technology and Design</w:t>
+      </w:r>
+    </w:p>
+    <w:p>
+      <w:pPr>
+        <w:numPr>
+          <w:ilvl w:val="0"/>
+          <w:numId w:val="3"/>
+        </w:numPr>
+        <w:spacing w:after="0" w:afterAutospacing="0" w:before="0" w:line="480" w:lineRule="auto"/>
+        <w:ind w:left="720" w:hanging="360"/>
+        <w:rPr>
+          <w:rFonts w:ascii="Times New Roman" w:cs="Times New Roman" w:eastAsia="Times New Roman" w:hAnsi="Times New Roman"/>
+          <w:sz w:val="24"/>
+          <w:szCs w:val="24"/>
+        </w:rPr>
+      </w:pPr>
+      <w:r>
+        <w:rPr>
+          <w:rFonts w:ascii="Times New Roman" w:cs="Times New Roman" w:eastAsia="Times New Roman" w:hAnsi="Times New Roman"/>
+          <w:sz w:val="24"/>
+          <w:szCs w:val="24"/>
+          <w:rtl w:val="0"/>
+        </w:rPr>
+        <w:t xml:space="preserve">Cloud platforms like AWS and Azure would be used to deploy the system worldwide.</w:t>
+      </w:r>
+    </w:p>
+    <w:p>
+      <w:pPr>
+        <w:numPr>
+          <w:ilvl w:val="0"/>
+          <w:numId w:val="3"/>
+        </w:numPr>
+        <w:spacing w:after="0" w:afterAutospacing="0" w:before="0" w:line="480" w:lineRule="auto"/>
+        <w:ind w:left="720" w:hanging="360"/>
+        <w:rPr>
+          <w:rFonts w:ascii="Times New Roman" w:cs="Times New Roman" w:eastAsia="Times New Roman" w:hAnsi="Times New Roman"/>
+          <w:sz w:val="24"/>
+          <w:szCs w:val="24"/>
+        </w:rPr>
+      </w:pPr>
+      <w:r>
+        <w:rPr>
+          <w:rFonts w:ascii="Times New Roman" w:cs="Times New Roman" w:eastAsia="Times New Roman" w:hAnsi="Times New Roman"/>
+          <w:sz w:val="24"/>
+          <w:szCs w:val="24"/>
+          <w:rtl w:val="0"/>
+        </w:rPr>
+        <w:t xml:space="preserve">WebSocket-based services like Socket.IO for real-time updates across clients</w:t>
+      </w:r>
+    </w:p>
+    <w:p>
+      <w:pPr>
+        <w:numPr>
+          <w:ilvl w:val="0"/>
+          <w:numId w:val="3"/>
+        </w:numPr>
+        <w:spacing w:after="0" w:afterAutospacing="0" w:before="0" w:line="480" w:lineRule="auto"/>
+        <w:ind w:left="720" w:hanging="360"/>
+        <w:rPr>
+          <w:rFonts w:ascii="Times New Roman" w:cs="Times New Roman" w:eastAsia="Times New Roman" w:hAnsi="Times New Roman"/>
+          <w:sz w:val="24"/>
+          <w:szCs w:val="24"/>
+          <w:u w:val="none"/>
+        </w:rPr>
+      </w:pPr>
+      <w:r>
+        <w:rPr>
+          <w:rFonts w:ascii="Times New Roman" w:cs="Times New Roman" w:eastAsia="Times New Roman" w:hAnsi="Times New Roman"/>
+          <w:sz w:val="24"/>
+          <w:szCs w:val="24"/>
+          <w:rtl w:val="0"/>
+        </w:rPr>
+        <w:t xml:space="preserve">Each service runs in a container using Docker and is managed using Kubernetes which will help with load balancing, scaling, and failover.</w:t>
+      </w:r>
+    </w:p>
+    <w:p>
+      <w:pPr>
+        <w:numPr>
+          <w:ilvl w:val="0"/>
+          <w:numId w:val="3"/>
+        </w:numPr>
+        <w:spacing w:line="480" w:lineRule="auto"/>
+        <w:ind w:left="720" w:hanging="360"/>
+        <w:rPr>
+          <w:rFonts w:ascii="Times New Roman" w:cs="Times New Roman" w:eastAsia="Times New Roman" w:hAnsi="Times New Roman"/>
+          <w:sz w:val="24"/>
+          <w:szCs w:val="24"/>
+        </w:rPr>
+      </w:pPr>
+      <w:r>
+        <w:rPr>
+          <w:rFonts w:ascii="Times New Roman" w:cs="Times New Roman" w:eastAsia="Times New Roman" w:hAnsi="Times New Roman"/>
+          <w:sz w:val="24"/>
+          <w:szCs w:val="24"/>
+          <w:rtl w:val="0"/>
+        </w:rPr>
+        <w:t xml:space="preserve">ZeroMQ for messaging between game servers.</w:t>
+      </w:r>
+    </w:p>
+    <w:p>
+      <w:pPr>
+        <w:numPr>
+          <w:ilvl w:val="0"/>
+          <w:numId w:val="3"/>
+        </w:numPr>
+        <w:spacing w:after="0" w:afterAutospacing="0" w:line="480" w:lineRule="auto"/>
+        <w:ind w:left="720" w:hanging="360"/>
+        <w:rPr>
+          <w:rFonts w:ascii="Times New Roman" w:cs="Times New Roman" w:eastAsia="Times New Roman" w:hAnsi="Times New Roman"/>
+          <w:sz w:val="24"/>
+          <w:szCs w:val="24"/>
+        </w:rPr>
+      </w:pPr>
+      <w:r>
+        <w:rPr>
+          <w:rFonts w:ascii="Times New Roman" w:cs="Times New Roman" w:eastAsia="Times New Roman" w:hAnsi="Times New Roman"/>
+          <w:sz w:val="24"/>
+          <w:szCs w:val="24"/>
+          <w:rtl w:val="0"/>
+        </w:rPr>
+        <w:t xml:space="preserve">Redis or in-memory DB for game states</w:t>
+      </w:r>
+    </w:p>
+    <w:p>
+      <w:pPr>
+        <w:numPr>
+          <w:ilvl w:val="0"/>
+          <w:numId w:val="3"/>
+        </w:numPr>
+        <w:spacing w:after="0" w:afterAutospacing="0" w:before="0" w:beforeAutospacing="0" w:line="480" w:lineRule="auto"/>
+        <w:ind w:left="720" w:hanging="360"/>
+        <w:rPr>
+          <w:rFonts w:ascii="Times New Roman" w:cs="Times New Roman" w:eastAsia="Times New Roman" w:hAnsi="Times New Roman"/>
+          <w:sz w:val="24"/>
+          <w:szCs w:val="24"/>
+        </w:rPr>
+      </w:pPr>
+      <w:r>
+        <w:rPr>
+          <w:rFonts w:ascii="Times New Roman" w:cs="Times New Roman" w:eastAsia="Times New Roman" w:hAnsi="Times New Roman"/>
+          <w:sz w:val="24"/>
+          <w:szCs w:val="24"/>
+          <w:rtl w:val="0"/>
+        </w:rPr>
+        <w:t xml:space="preserve">A relational DB (PostgreSQL or SQLite) for user info, game histories, user levels and points and saved states.</w:t>
+      </w:r>
+    </w:p>
+    <w:p>
+      <w:pPr>
+        <w:numPr>
+          <w:ilvl w:val="0"/>
+          <w:numId w:val="3"/>
+        </w:numPr>
+        <w:spacing w:after="240" w:before="0" w:beforeAutospacing="0" w:line="480" w:lineRule="auto"/>
+        <w:ind w:left="720" w:hanging="360"/>
+        <w:rPr>
+          <w:rFonts w:ascii="Times New Roman" w:cs="Times New Roman" w:eastAsia="Times New Roman" w:hAnsi="Times New Roman"/>
+          <w:sz w:val="24"/>
+          <w:szCs w:val="24"/>
+          <w:u w:val="none"/>
+        </w:rPr>
+      </w:pPr>
+      <w:r>
+        <w:rPr>
+          <w:rFonts w:ascii="Times New Roman" w:cs="Times New Roman" w:eastAsia="Times New Roman" w:hAnsi="Times New Roman"/>
+          <w:sz w:val="24"/>
+          <w:szCs w:val="24"/>
+          <w:rtl w:val="0"/>
+        </w:rPr>
+        <w:t xml:space="preserve">CDN provided by cloud services for traffic</w:t>
+      </w:r>
+    </w:p>
+    <w:p>
+      <w:pPr>
+        <w:spacing w:after="240" w:before="240" w:line="480" w:lineRule="auto"/>
+        <w:ind w:left="720" w:firstLine="0"/>
+        <w:rPr>
+          <w:rFonts w:ascii="Times New Roman" w:cs="Times New Roman" w:eastAsia="Times New Roman" w:hAnsi="Times New Roman"/>
+          <w:sz w:val="24"/>
+          <w:szCs w:val="24"/>
+        </w:rPr>
+      </w:pPr>
+      <w:r>
+        <w:rPr>
+          <w:rtl w:val="0"/>
+        </w:rPr>
+      </w:r>
+    </w:p>
+    <w:p>
+      <w:pPr>
+        <w:spacing w:line="480" w:lineRule="auto"/>
+        <w:rPr>
+          <w:rFonts w:ascii="Times New Roman" w:cs="Times New Roman" w:eastAsia="Times New Roman" w:hAnsi="Times New Roman"/>
+          <w:b w:val="1"/>
           <w:sz w:val="28"/>
           <w:szCs w:val="28"/>
         </w:rPr>
       </w:pPr>
-      <w:r>
+      <w:hyperlink r:id="rId6">
+        <w:r>
+          <w:rPr>
+            <w:rFonts w:ascii="Times New Roman" w:cs="Times New Roman" w:eastAsia="Times New Roman" w:hAnsi="Times New Roman"/>
+            <w:b w:val="1"/>
+            <w:color w:val="1155cc"/>
+            <w:sz w:val="28"/>
+            <w:szCs w:val="28"/>
+            <w:u w:val="single"/>
+            <w:rtl w:val="0"/>
+          </w:rPr>
+          <w:t xml:space="preserve">https://www.geeksforgeeks.org/functional-vs-non-functional-requirements/#functional-requirements</w:t>
+        </w:r>
+      </w:hyperlink>
+      <w:r>
+        <w:rPr>
+          <w:rtl w:val="0"/>
+        </w:rPr>
+      </w:r>
+    </w:p>
+    <w:p>
+      <w:pPr>
+        <w:spacing w:line="480" w:lineRule="auto"/>
         <w:rPr>
           <w:rFonts w:ascii="Times New Roman" w:cs="Times New Roman" w:eastAsia="Times New Roman" w:hAnsi="Times New Roman"/>
           <w:b w:val="1"/>
           <w:sz w:val="28"/>
           <w:szCs w:val="28"/>
-          <w:rtl w:val="0"/>
-        </w:rPr>
-        <w:t xml:space="preserve">1. Requirements Analysis</w:t>
-      </w:r>
-    </w:p>
-    <w:p>
-      <w:pPr>
-        <w:spacing w:after="240" w:before="0" w:line="480" w:lineRule="auto"/>
-        <w:rPr>
-          <w:rFonts w:ascii="Times New Roman" w:cs="Times New Roman" w:eastAsia="Times New Roman" w:hAnsi="Times New Roman"/>
-          <w:sz w:val="24"/>
-          <w:szCs w:val="24"/>
-        </w:rPr>
-      </w:pPr>
-      <w:r>
-        <w:rPr>
-          <w:rFonts w:ascii="Times New Roman" w:cs="Times New Roman" w:eastAsia="Times New Roman" w:hAnsi="Times New Roman"/>
-          <w:sz w:val="24"/>
-          <w:szCs w:val="24"/>
-          <w:rtl w:val="0"/>
-        </w:rPr>
-        <w:t xml:space="preserve">The main objective of this distributed system is to create a multiplayer version of the popular </w:t>
-      </w:r>
-      <w:r>
-        <w:rPr>
-          <w:rFonts w:ascii="Times New Roman" w:cs="Times New Roman" w:eastAsia="Times New Roman" w:hAnsi="Times New Roman"/>
-          <w:sz w:val="24"/>
-          <w:szCs w:val="24"/>
-          <w:rtl w:val="0"/>
-        </w:rPr>
-        <w:t xml:space="preserve">Towers of Hanoi puzzle that can be ac</w:t>
-      </w:r>
-      <w:r>
-        <w:rPr>
-          <w:rFonts w:ascii="Times New Roman" w:cs="Times New Roman" w:eastAsia="Times New Roman" w:hAnsi="Times New Roman"/>
-          <w:sz w:val="24"/>
-          <w:szCs w:val="24"/>
-          <w:rtl w:val="0"/>
-        </w:rPr>
-        <w:t xml:space="preserve">cessed and played by multiple users across different systems. The idea is to allow users to join the same game sessions remotely, to either play together with others or to compete against other users to solve the puzzle as fast as possible. By using a distributed architecture, the system will have real-time interaction between the players, manage shared game state across different nodes, and make sure that the game logic remains consistent even if there is ever any failure such as network delays or node failures. In the long term, the system could also support more features like matching players with similar levels, leaderboards, and accessible globally over the internet to possibly a billion people. </w:t>
-      </w:r>
-    </w:p>
-    <w:p>
-      <w:pPr>
-        <w:spacing w:after="240" w:before="0" w:line="480" w:lineRule="auto"/>
-        <w:rPr>
-          <w:rFonts w:ascii="Times New Roman" w:cs="Times New Roman" w:eastAsia="Times New Roman" w:hAnsi="Times New Roman"/>
-          <w:sz w:val="24"/>
-          <w:szCs w:val="24"/>
-        </w:rPr>
-      </w:pPr>
-      <w:r>
-        <w:rPr>
-          <w:rtl w:val="0"/>
-        </w:rPr>
-      </w:r>
-    </w:p>
-    <w:p>
-      <w:pPr>
-        <w:spacing w:line="480" w:lineRule="auto"/>
+        </w:rPr>
+      </w:pPr>
+      <w:hyperlink r:id="rId7">
+        <w:r>
+          <w:rPr>
+            <w:rFonts w:ascii="Times New Roman" w:cs="Times New Roman" w:eastAsia="Times New Roman" w:hAnsi="Times New Roman"/>
+            <w:b w:val="1"/>
+            <w:color w:val="1155cc"/>
+            <w:sz w:val="28"/>
+            <w:szCs w:val="28"/>
+            <w:u w:val="single"/>
+            <w:rtl w:val="0"/>
+          </w:rPr>
+          <w:t xml:space="preserve">https://www.paloaltonetworks.com.au/cyberpedia/kubernetes-docker</w:t>
+        </w:r>
+      </w:hyperlink>
+      <w:r>
         <w:rPr>
           <w:rFonts w:ascii="Times New Roman" w:cs="Times New Roman" w:eastAsia="Times New Roman" w:hAnsi="Times New Roman"/>
           <w:b w:val="1"/>
           <w:sz w:val="28"/>
           <w:szCs w:val="28"/>
+          <w:rtl w:val="0"/>
+        </w:rPr>
+        <w:t xml:space="preserve"> </w:t>
+      </w:r>
+      <w:r>
+        <w:rPr>
+          <w:rtl w:val="0"/>
+        </w:rPr>
+      </w:r>
+    </w:p>
+    <w:p>
+      <w:pPr>
+        <w:spacing w:line="480" w:lineRule="auto"/>
+        <w:rPr>
+          <w:rFonts w:ascii="Times New Roman" w:cs="Times New Roman" w:eastAsia="Times New Roman" w:hAnsi="Times New Roman"/>
+          <w:b w:val="1"/>
+          <w:sz w:val="28"/>
+          <w:szCs w:val="28"/>
         </w:rPr>
       </w:pPr>
       <w:r>
@@ -456,7 +2201,7 @@
       </w:r>
     </w:p>
     <w:sectPr>
-      <w:headerReference r:id="rId6" w:type="default"/>
+      <w:headerReference r:id="rId8" w:type="default"/>
       <w:pgSz w:h="15840" w:w="12240" w:orient="portrait"/>
       <w:pgMar w:bottom="1440" w:top="1440" w:left="1440" w:right="1440" w:header="720" w:footer="720"/>
       <w:pgNumType w:start="1"/>
@@ -481,7 +2226,912 @@
 </file>
 
 <file path=word/numbering.xml><?xml version="1.0" encoding="utf-8"?>
-<w:numbering xmlns:mc="http://schemas.openxmlformats.org/markup-compatibility/2006" xmlns:o="urn:schemas-microsoft-com:office:office" xmlns:r="http://schemas.openxmlformats.org/officeDocument/2006/relationships" xmlns:m="http://schemas.openxmlformats.org/officeDocument/2006/math" xmlns:v="urn:schemas-microsoft-com:vml" xmlns:wp="http://schemas.openxmlformats.org/drawingml/2006/wordprocessingDrawing" xmlns:w10="urn:schemas-microsoft-com:office:word" xmlns:w="http://schemas.openxmlformats.org/wordprocessingml/2006/main" xmlns:wne="http://schemas.microsoft.com/office/word/2006/wordml" xmlns:sl="http://schemas.openxmlformats.org/schemaLibrary/2006/main" xmlns:a="http://schemas.openxmlformats.org/drawingml/2006/main" xmlns:pic="http://schemas.openxmlformats.org/drawingml/2006/picture" xmlns:c="http://schemas.openxmlformats.org/drawingml/2006/chart" xmlns:lc="http://schemas.openxmlformats.org/drawingml/2006/lockedCanvas" xmlns:dgm="http://schemas.openxmlformats.org/drawingml/2006/diagram" xmlns:wps="http://schemas.microsoft.com/office/word/2010/wordprocessingShape" xmlns:wpg="http://schemas.microsoft.com/office/word/2010/wordprocessingGroup" xmlns:w14="http://schemas.microsoft.com/office/word/2010/wordml" xmlns:w15="http://schemas.microsoft.com/office/word/2012/wordml" xmlns:w16="http://schemas.microsoft.com/office/word/2018/wordml" xmlns:w16cex="http://schemas.microsoft.com/office/word/2018/wordml/cex" xmlns:w16cid="http://schemas.microsoft.com/office/word/2016/wordml/cid" xmlns="http://schemas.microsoft.com/office/tasks/2019/documenttasks" xmlns:cr="http://schemas.microsoft.com/office/comments/2020/reactions"/>
+<w:numbering xmlns:mc="http://schemas.openxmlformats.org/markup-compatibility/2006" xmlns:o="urn:schemas-microsoft-com:office:office" xmlns:r="http://schemas.openxmlformats.org/officeDocument/2006/relationships" xmlns:m="http://schemas.openxmlformats.org/officeDocument/2006/math" xmlns:v="urn:schemas-microsoft-com:vml" xmlns:wp="http://schemas.openxmlformats.org/drawingml/2006/wordprocessingDrawing" xmlns:w10="urn:schemas-microsoft-com:office:word" xmlns:w="http://schemas.openxmlformats.org/wordprocessingml/2006/main" xmlns:wne="http://schemas.microsoft.com/office/word/2006/wordml" xmlns:sl="http://schemas.openxmlformats.org/schemaLibrary/2006/main" xmlns:a="http://schemas.openxmlformats.org/drawingml/2006/main" xmlns:pic="http://schemas.openxmlformats.org/drawingml/2006/picture" xmlns:c="http://schemas.openxmlformats.org/drawingml/2006/chart" xmlns:lc="http://schemas.openxmlformats.org/drawingml/2006/lockedCanvas" xmlns:dgm="http://schemas.openxmlformats.org/drawingml/2006/diagram" xmlns:wps="http://schemas.microsoft.com/office/word/2010/wordprocessingShape" xmlns:wpg="http://schemas.microsoft.com/office/word/2010/wordprocessingGroup" xmlns:w14="http://schemas.microsoft.com/office/word/2010/wordml" xmlns:w15="http://schemas.microsoft.com/office/word/2012/wordml" xmlns:w16="http://schemas.microsoft.com/office/word/2018/wordml" xmlns:w16cex="http://schemas.microsoft.com/office/word/2018/wordml/cex" xmlns:w16cid="http://schemas.microsoft.com/office/word/2016/wordml/cid" xmlns="http://schemas.microsoft.com/office/tasks/2019/documenttasks" xmlns:cr="http://schemas.microsoft.com/office/comments/2020/reactions">
+  <w:abstractNum w:abstractNumId="1">
+    <w:lvl w:ilvl="0">
+      <w:start w:val="1"/>
+      <w:numFmt w:val="bullet"/>
+      <w:lvlText w:val="●"/>
+      <w:lvlJc w:val="left"/>
+      <w:pPr>
+        <w:ind w:left="720" w:hanging="360"/>
+      </w:pPr>
+      <w:rPr>
+        <w:u w:val="none"/>
+      </w:rPr>
+    </w:lvl>
+    <w:lvl w:ilvl="1">
+      <w:start w:val="1"/>
+      <w:numFmt w:val="bullet"/>
+      <w:lvlText w:val="○"/>
+      <w:lvlJc w:val="left"/>
+      <w:pPr>
+        <w:ind w:left="1440" w:hanging="360"/>
+      </w:pPr>
+      <w:rPr>
+        <w:u w:val="none"/>
+      </w:rPr>
+    </w:lvl>
+    <w:lvl w:ilvl="2">
+      <w:start w:val="1"/>
+      <w:numFmt w:val="bullet"/>
+      <w:lvlText w:val="■"/>
+      <w:lvlJc w:val="left"/>
+      <w:pPr>
+        <w:ind w:left="2160" w:hanging="360"/>
+      </w:pPr>
+      <w:rPr>
+        <w:u w:val="none"/>
+      </w:rPr>
+    </w:lvl>
+    <w:lvl w:ilvl="3">
+      <w:start w:val="1"/>
+      <w:numFmt w:val="bullet"/>
+      <w:lvlText w:val="●"/>
+      <w:lvlJc w:val="left"/>
+      <w:pPr>
+        <w:ind w:left="2880" w:hanging="360"/>
+      </w:pPr>
+      <w:rPr>
+        <w:u w:val="none"/>
+      </w:rPr>
+    </w:lvl>
+    <w:lvl w:ilvl="4">
+      <w:start w:val="1"/>
+      <w:numFmt w:val="bullet"/>
+      <w:lvlText w:val="○"/>
+      <w:lvlJc w:val="left"/>
+      <w:pPr>
+        <w:ind w:left="3600" w:hanging="360"/>
+      </w:pPr>
+      <w:rPr>
+        <w:u w:val="none"/>
+      </w:rPr>
+    </w:lvl>
+    <w:lvl w:ilvl="5">
+      <w:start w:val="1"/>
+      <w:numFmt w:val="bullet"/>
+      <w:lvlText w:val="■"/>
+      <w:lvlJc w:val="left"/>
+      <w:pPr>
+        <w:ind w:left="4320" w:hanging="360"/>
+      </w:pPr>
+      <w:rPr>
+        <w:u w:val="none"/>
+      </w:rPr>
+    </w:lvl>
+    <w:lvl w:ilvl="6">
+      <w:start w:val="1"/>
+      <w:numFmt w:val="bullet"/>
+      <w:lvlText w:val="●"/>
+      <w:lvlJc w:val="left"/>
+      <w:pPr>
+        <w:ind w:left="5040" w:hanging="360"/>
+      </w:pPr>
+      <w:rPr>
+        <w:u w:val="none"/>
+      </w:rPr>
+    </w:lvl>
+    <w:lvl w:ilvl="7">
+      <w:start w:val="1"/>
+      <w:numFmt w:val="bullet"/>
+      <w:lvlText w:val="○"/>
+      <w:lvlJc w:val="left"/>
+      <w:pPr>
+        <w:ind w:left="5760" w:hanging="360"/>
+      </w:pPr>
+      <w:rPr>
+        <w:u w:val="none"/>
+      </w:rPr>
+    </w:lvl>
+    <w:lvl w:ilvl="8">
+      <w:start w:val="1"/>
+      <w:numFmt w:val="bullet"/>
+      <w:lvlText w:val="■"/>
+      <w:lvlJc w:val="left"/>
+      <w:pPr>
+        <w:ind w:left="6480" w:hanging="360"/>
+      </w:pPr>
+      <w:rPr>
+        <w:u w:val="none"/>
+      </w:rPr>
+    </w:lvl>
+  </w:abstractNum>
+  <w:abstractNum w:abstractNumId="2">
+    <w:lvl w:ilvl="0">
+      <w:start w:val="1"/>
+      <w:numFmt w:val="bullet"/>
+      <w:lvlText w:val="●"/>
+      <w:lvlJc w:val="left"/>
+      <w:pPr>
+        <w:ind w:left="720" w:hanging="360"/>
+      </w:pPr>
+      <w:rPr>
+        <w:u w:val="none"/>
+      </w:rPr>
+    </w:lvl>
+    <w:lvl w:ilvl="1">
+      <w:start w:val="1"/>
+      <w:numFmt w:val="bullet"/>
+      <w:lvlText w:val="○"/>
+      <w:lvlJc w:val="left"/>
+      <w:pPr>
+        <w:ind w:left="1440" w:hanging="360"/>
+      </w:pPr>
+      <w:rPr>
+        <w:u w:val="none"/>
+      </w:rPr>
+    </w:lvl>
+    <w:lvl w:ilvl="2">
+      <w:start w:val="1"/>
+      <w:numFmt w:val="bullet"/>
+      <w:lvlText w:val="■"/>
+      <w:lvlJc w:val="left"/>
+      <w:pPr>
+        <w:ind w:left="2160" w:hanging="360"/>
+      </w:pPr>
+      <w:rPr>
+        <w:u w:val="none"/>
+      </w:rPr>
+    </w:lvl>
+    <w:lvl w:ilvl="3">
+      <w:start w:val="1"/>
+      <w:numFmt w:val="bullet"/>
+      <w:lvlText w:val="●"/>
+      <w:lvlJc w:val="left"/>
+      <w:pPr>
+        <w:ind w:left="2880" w:hanging="360"/>
+      </w:pPr>
+      <w:rPr>
+        <w:u w:val="none"/>
+      </w:rPr>
+    </w:lvl>
+    <w:lvl w:ilvl="4">
+      <w:start w:val="1"/>
+      <w:numFmt w:val="bullet"/>
+      <w:lvlText w:val="○"/>
+      <w:lvlJc w:val="left"/>
+      <w:pPr>
+        <w:ind w:left="3600" w:hanging="360"/>
+      </w:pPr>
+      <w:rPr>
+        <w:u w:val="none"/>
+      </w:rPr>
+    </w:lvl>
+    <w:lvl w:ilvl="5">
+      <w:start w:val="1"/>
+      <w:numFmt w:val="bullet"/>
+      <w:lvlText w:val="■"/>
+      <w:lvlJc w:val="left"/>
+      <w:pPr>
+        <w:ind w:left="4320" w:hanging="360"/>
+      </w:pPr>
+      <w:rPr>
+        <w:u w:val="none"/>
+      </w:rPr>
+    </w:lvl>
+    <w:lvl w:ilvl="6">
+      <w:start w:val="1"/>
+      <w:numFmt w:val="bullet"/>
+      <w:lvlText w:val="●"/>
+      <w:lvlJc w:val="left"/>
+      <w:pPr>
+        <w:ind w:left="5040" w:hanging="360"/>
+      </w:pPr>
+      <w:rPr>
+        <w:u w:val="none"/>
+      </w:rPr>
+    </w:lvl>
+    <w:lvl w:ilvl="7">
+      <w:start w:val="1"/>
+      <w:numFmt w:val="bullet"/>
+      <w:lvlText w:val="○"/>
+      <w:lvlJc w:val="left"/>
+      <w:pPr>
+        <w:ind w:left="5760" w:hanging="360"/>
+      </w:pPr>
+      <w:rPr>
+        <w:u w:val="none"/>
+      </w:rPr>
+    </w:lvl>
+    <w:lvl w:ilvl="8">
+      <w:start w:val="1"/>
+      <w:numFmt w:val="bullet"/>
+      <w:lvlText w:val="■"/>
+      <w:lvlJc w:val="left"/>
+      <w:pPr>
+        <w:ind w:left="6480" w:hanging="360"/>
+      </w:pPr>
+      <w:rPr>
+        <w:u w:val="none"/>
+      </w:rPr>
+    </w:lvl>
+  </w:abstractNum>
+  <w:abstractNum w:abstractNumId="3">
+    <w:lvl w:ilvl="0">
+      <w:start w:val="1"/>
+      <w:numFmt w:val="bullet"/>
+      <w:lvlText w:val="●"/>
+      <w:lvlJc w:val="left"/>
+      <w:pPr>
+        <w:ind w:left="720" w:hanging="360"/>
+      </w:pPr>
+      <w:rPr>
+        <w:u w:val="none"/>
+      </w:rPr>
+    </w:lvl>
+    <w:lvl w:ilvl="1">
+      <w:start w:val="1"/>
+      <w:numFmt w:val="bullet"/>
+      <w:lvlText w:val="○"/>
+      <w:lvlJc w:val="left"/>
+      <w:pPr>
+        <w:ind w:left="1440" w:hanging="360"/>
+      </w:pPr>
+      <w:rPr>
+        <w:u w:val="none"/>
+      </w:rPr>
+    </w:lvl>
+    <w:lvl w:ilvl="2">
+      <w:start w:val="1"/>
+      <w:numFmt w:val="bullet"/>
+      <w:lvlText w:val="■"/>
+      <w:lvlJc w:val="left"/>
+      <w:pPr>
+        <w:ind w:left="2160" w:hanging="360"/>
+      </w:pPr>
+      <w:rPr>
+        <w:u w:val="none"/>
+      </w:rPr>
+    </w:lvl>
+    <w:lvl w:ilvl="3">
+      <w:start w:val="1"/>
+      <w:numFmt w:val="bullet"/>
+      <w:lvlText w:val="●"/>
+      <w:lvlJc w:val="left"/>
+      <w:pPr>
+        <w:ind w:left="2880" w:hanging="360"/>
+      </w:pPr>
+      <w:rPr>
+        <w:u w:val="none"/>
+      </w:rPr>
+    </w:lvl>
+    <w:lvl w:ilvl="4">
+      <w:start w:val="1"/>
+      <w:numFmt w:val="bullet"/>
+      <w:lvlText w:val="○"/>
+      <w:lvlJc w:val="left"/>
+      <w:pPr>
+        <w:ind w:left="3600" w:hanging="360"/>
+      </w:pPr>
+      <w:rPr>
+        <w:u w:val="none"/>
+      </w:rPr>
+    </w:lvl>
+    <w:lvl w:ilvl="5">
+      <w:start w:val="1"/>
+      <w:numFmt w:val="bullet"/>
+      <w:lvlText w:val="■"/>
+      <w:lvlJc w:val="left"/>
+      <w:pPr>
+        <w:ind w:left="4320" w:hanging="360"/>
+      </w:pPr>
+      <w:rPr>
+        <w:u w:val="none"/>
+      </w:rPr>
+    </w:lvl>
+    <w:lvl w:ilvl="6">
+      <w:start w:val="1"/>
+      <w:numFmt w:val="bullet"/>
+      <w:lvlText w:val="●"/>
+      <w:lvlJc w:val="left"/>
+      <w:pPr>
+        <w:ind w:left="5040" w:hanging="360"/>
+      </w:pPr>
+      <w:rPr>
+        <w:u w:val="none"/>
+      </w:rPr>
+    </w:lvl>
+    <w:lvl w:ilvl="7">
+      <w:start w:val="1"/>
+      <w:numFmt w:val="bullet"/>
+      <w:lvlText w:val="○"/>
+      <w:lvlJc w:val="left"/>
+      <w:pPr>
+        <w:ind w:left="5760" w:hanging="360"/>
+      </w:pPr>
+      <w:rPr>
+        <w:u w:val="none"/>
+      </w:rPr>
+    </w:lvl>
+    <w:lvl w:ilvl="8">
+      <w:start w:val="1"/>
+      <w:numFmt w:val="bullet"/>
+      <w:lvlText w:val="■"/>
+      <w:lvlJc w:val="left"/>
+      <w:pPr>
+        <w:ind w:left="6480" w:hanging="360"/>
+      </w:pPr>
+      <w:rPr>
+        <w:u w:val="none"/>
+      </w:rPr>
+    </w:lvl>
+  </w:abstractNum>
+  <w:abstractNum w:abstractNumId="4">
+    <w:lvl w:ilvl="0">
+      <w:start w:val="1"/>
+      <w:numFmt w:val="bullet"/>
+      <w:lvlText w:val="●"/>
+      <w:lvlJc w:val="left"/>
+      <w:pPr>
+        <w:ind w:left="720" w:hanging="360"/>
+      </w:pPr>
+      <w:rPr>
+        <w:u w:val="none"/>
+      </w:rPr>
+    </w:lvl>
+    <w:lvl w:ilvl="1">
+      <w:start w:val="1"/>
+      <w:numFmt w:val="bullet"/>
+      <w:lvlText w:val="○"/>
+      <w:lvlJc w:val="left"/>
+      <w:pPr>
+        <w:ind w:left="1440" w:hanging="360"/>
+      </w:pPr>
+      <w:rPr>
+        <w:u w:val="none"/>
+      </w:rPr>
+    </w:lvl>
+    <w:lvl w:ilvl="2">
+      <w:start w:val="1"/>
+      <w:numFmt w:val="bullet"/>
+      <w:lvlText w:val="■"/>
+      <w:lvlJc w:val="left"/>
+      <w:pPr>
+        <w:ind w:left="2160" w:hanging="360"/>
+      </w:pPr>
+      <w:rPr>
+        <w:u w:val="none"/>
+      </w:rPr>
+    </w:lvl>
+    <w:lvl w:ilvl="3">
+      <w:start w:val="1"/>
+      <w:numFmt w:val="bullet"/>
+      <w:lvlText w:val="●"/>
+      <w:lvlJc w:val="left"/>
+      <w:pPr>
+        <w:ind w:left="2880" w:hanging="360"/>
+      </w:pPr>
+      <w:rPr>
+        <w:u w:val="none"/>
+      </w:rPr>
+    </w:lvl>
+    <w:lvl w:ilvl="4">
+      <w:start w:val="1"/>
+      <w:numFmt w:val="bullet"/>
+      <w:lvlText w:val="○"/>
+      <w:lvlJc w:val="left"/>
+      <w:pPr>
+        <w:ind w:left="3600" w:hanging="360"/>
+      </w:pPr>
+      <w:rPr>
+        <w:u w:val="none"/>
+      </w:rPr>
+    </w:lvl>
+    <w:lvl w:ilvl="5">
+      <w:start w:val="1"/>
+      <w:numFmt w:val="bullet"/>
+      <w:lvlText w:val="■"/>
+      <w:lvlJc w:val="left"/>
+      <w:pPr>
+        <w:ind w:left="4320" w:hanging="360"/>
+      </w:pPr>
+      <w:rPr>
+        <w:u w:val="none"/>
+      </w:rPr>
+    </w:lvl>
+    <w:lvl w:ilvl="6">
+      <w:start w:val="1"/>
+      <w:numFmt w:val="bullet"/>
+      <w:lvlText w:val="●"/>
+      <w:lvlJc w:val="left"/>
+      <w:pPr>
+        <w:ind w:left="5040" w:hanging="360"/>
+      </w:pPr>
+      <w:rPr>
+        <w:u w:val="none"/>
+      </w:rPr>
+    </w:lvl>
+    <w:lvl w:ilvl="7">
+      <w:start w:val="1"/>
+      <w:numFmt w:val="bullet"/>
+      <w:lvlText w:val="○"/>
+      <w:lvlJc w:val="left"/>
+      <w:pPr>
+        <w:ind w:left="5760" w:hanging="360"/>
+      </w:pPr>
+      <w:rPr>
+        <w:u w:val="none"/>
+      </w:rPr>
+    </w:lvl>
+    <w:lvl w:ilvl="8">
+      <w:start w:val="1"/>
+      <w:numFmt w:val="bullet"/>
+      <w:lvlText w:val="■"/>
+      <w:lvlJc w:val="left"/>
+      <w:pPr>
+        <w:ind w:left="6480" w:hanging="360"/>
+      </w:pPr>
+      <w:rPr>
+        <w:u w:val="none"/>
+      </w:rPr>
+    </w:lvl>
+  </w:abstractNum>
+  <w:abstractNum w:abstractNumId="5">
+    <w:lvl w:ilvl="0">
+      <w:start w:val="1"/>
+      <w:numFmt w:val="bullet"/>
+      <w:lvlText w:val="●"/>
+      <w:lvlJc w:val="left"/>
+      <w:pPr>
+        <w:ind w:left="720" w:hanging="360"/>
+      </w:pPr>
+      <w:rPr>
+        <w:u w:val="none"/>
+      </w:rPr>
+    </w:lvl>
+    <w:lvl w:ilvl="1">
+      <w:start w:val="1"/>
+      <w:numFmt w:val="bullet"/>
+      <w:lvlText w:val="○"/>
+      <w:lvlJc w:val="left"/>
+      <w:pPr>
+        <w:ind w:left="1440" w:hanging="360"/>
+      </w:pPr>
+      <w:rPr>
+        <w:u w:val="none"/>
+      </w:rPr>
+    </w:lvl>
+    <w:lvl w:ilvl="2">
+      <w:start w:val="1"/>
+      <w:numFmt w:val="bullet"/>
+      <w:lvlText w:val="■"/>
+      <w:lvlJc w:val="left"/>
+      <w:pPr>
+        <w:ind w:left="2160" w:hanging="360"/>
+      </w:pPr>
+      <w:rPr>
+        <w:u w:val="none"/>
+      </w:rPr>
+    </w:lvl>
+    <w:lvl w:ilvl="3">
+      <w:start w:val="1"/>
+      <w:numFmt w:val="bullet"/>
+      <w:lvlText w:val="●"/>
+      <w:lvlJc w:val="left"/>
+      <w:pPr>
+        <w:ind w:left="2880" w:hanging="360"/>
+      </w:pPr>
+      <w:rPr>
+        <w:u w:val="none"/>
+      </w:rPr>
+    </w:lvl>
+    <w:lvl w:ilvl="4">
+      <w:start w:val="1"/>
+      <w:numFmt w:val="bullet"/>
+      <w:lvlText w:val="○"/>
+      <w:lvlJc w:val="left"/>
+      <w:pPr>
+        <w:ind w:left="3600" w:hanging="360"/>
+      </w:pPr>
+      <w:rPr>
+        <w:u w:val="none"/>
+      </w:rPr>
+    </w:lvl>
+    <w:lvl w:ilvl="5">
+      <w:start w:val="1"/>
+      <w:numFmt w:val="bullet"/>
+      <w:lvlText w:val="■"/>
+      <w:lvlJc w:val="left"/>
+      <w:pPr>
+        <w:ind w:left="4320" w:hanging="360"/>
+      </w:pPr>
+      <w:rPr>
+        <w:u w:val="none"/>
+      </w:rPr>
+    </w:lvl>
+    <w:lvl w:ilvl="6">
+      <w:start w:val="1"/>
+      <w:numFmt w:val="bullet"/>
+      <w:lvlText w:val="●"/>
+      <w:lvlJc w:val="left"/>
+      <w:pPr>
+        <w:ind w:left="5040" w:hanging="360"/>
+      </w:pPr>
+      <w:rPr>
+        <w:u w:val="none"/>
+      </w:rPr>
+    </w:lvl>
+    <w:lvl w:ilvl="7">
+      <w:start w:val="1"/>
+      <w:numFmt w:val="bullet"/>
+      <w:lvlText w:val="○"/>
+      <w:lvlJc w:val="left"/>
+      <w:pPr>
+        <w:ind w:left="5760" w:hanging="360"/>
+      </w:pPr>
+      <w:rPr>
+        <w:u w:val="none"/>
+      </w:rPr>
+    </w:lvl>
+    <w:lvl w:ilvl="8">
+      <w:start w:val="1"/>
+      <w:numFmt w:val="bullet"/>
+      <w:lvlText w:val="■"/>
+      <w:lvlJc w:val="left"/>
+      <w:pPr>
+        <w:ind w:left="6480" w:hanging="360"/>
+      </w:pPr>
+      <w:rPr>
+        <w:u w:val="none"/>
+      </w:rPr>
+    </w:lvl>
+  </w:abstractNum>
+  <w:abstractNum w:abstractNumId="6">
+    <w:lvl w:ilvl="0">
+      <w:start w:val="1"/>
+      <w:numFmt w:val="bullet"/>
+      <w:lvlText w:val="●"/>
+      <w:lvlJc w:val="left"/>
+      <w:pPr>
+        <w:ind w:left="720" w:hanging="360"/>
+      </w:pPr>
+      <w:rPr>
+        <w:u w:val="none"/>
+      </w:rPr>
+    </w:lvl>
+    <w:lvl w:ilvl="1">
+      <w:start w:val="1"/>
+      <w:numFmt w:val="bullet"/>
+      <w:lvlText w:val="○"/>
+      <w:lvlJc w:val="left"/>
+      <w:pPr>
+        <w:ind w:left="1440" w:hanging="360"/>
+      </w:pPr>
+      <w:rPr>
+        <w:u w:val="none"/>
+      </w:rPr>
+    </w:lvl>
+    <w:lvl w:ilvl="2">
+      <w:start w:val="1"/>
+      <w:numFmt w:val="bullet"/>
+      <w:lvlText w:val="■"/>
+      <w:lvlJc w:val="left"/>
+      <w:pPr>
+        <w:ind w:left="2160" w:hanging="360"/>
+      </w:pPr>
+      <w:rPr>
+        <w:u w:val="none"/>
+      </w:rPr>
+    </w:lvl>
+    <w:lvl w:ilvl="3">
+      <w:start w:val="1"/>
+      <w:numFmt w:val="bullet"/>
+      <w:lvlText w:val="●"/>
+      <w:lvlJc w:val="left"/>
+      <w:pPr>
+        <w:ind w:left="2880" w:hanging="360"/>
+      </w:pPr>
+      <w:rPr>
+        <w:u w:val="none"/>
+      </w:rPr>
+    </w:lvl>
+    <w:lvl w:ilvl="4">
+      <w:start w:val="1"/>
+      <w:numFmt w:val="bullet"/>
+      <w:lvlText w:val="○"/>
+      <w:lvlJc w:val="left"/>
+      <w:pPr>
+        <w:ind w:left="3600" w:hanging="360"/>
+      </w:pPr>
+      <w:rPr>
+        <w:u w:val="none"/>
+      </w:rPr>
+    </w:lvl>
+    <w:lvl w:ilvl="5">
+      <w:start w:val="1"/>
+      <w:numFmt w:val="bullet"/>
+      <w:lvlText w:val="■"/>
+      <w:lvlJc w:val="left"/>
+      <w:pPr>
+        <w:ind w:left="4320" w:hanging="360"/>
+      </w:pPr>
+      <w:rPr>
+        <w:u w:val="none"/>
+      </w:rPr>
+    </w:lvl>
+    <w:lvl w:ilvl="6">
+      <w:start w:val="1"/>
+      <w:numFmt w:val="bullet"/>
+      <w:lvlText w:val="●"/>
+      <w:lvlJc w:val="left"/>
+      <w:pPr>
+        <w:ind w:left="5040" w:hanging="360"/>
+      </w:pPr>
+      <w:rPr>
+        <w:u w:val="none"/>
+      </w:rPr>
+    </w:lvl>
+    <w:lvl w:ilvl="7">
+      <w:start w:val="1"/>
+      <w:numFmt w:val="bullet"/>
+      <w:lvlText w:val="○"/>
+      <w:lvlJc w:val="left"/>
+      <w:pPr>
+        <w:ind w:left="5760" w:hanging="360"/>
+      </w:pPr>
+      <w:rPr>
+        <w:u w:val="none"/>
+      </w:rPr>
+    </w:lvl>
+    <w:lvl w:ilvl="8">
+      <w:start w:val="1"/>
+      <w:numFmt w:val="bullet"/>
+      <w:lvlText w:val="■"/>
+      <w:lvlJc w:val="left"/>
+      <w:pPr>
+        <w:ind w:left="6480" w:hanging="360"/>
+      </w:pPr>
+      <w:rPr>
+        <w:u w:val="none"/>
+      </w:rPr>
+    </w:lvl>
+  </w:abstractNum>
+  <w:abstractNum w:abstractNumId="7">
+    <w:lvl w:ilvl="0">
+      <w:start w:val="1"/>
+      <w:numFmt w:val="bullet"/>
+      <w:lvlText w:val="●"/>
+      <w:lvlJc w:val="left"/>
+      <w:pPr>
+        <w:ind w:left="720" w:hanging="360"/>
+      </w:pPr>
+      <w:rPr>
+        <w:u w:val="none"/>
+      </w:rPr>
+    </w:lvl>
+    <w:lvl w:ilvl="1">
+      <w:start w:val="1"/>
+      <w:numFmt w:val="bullet"/>
+      <w:lvlText w:val="○"/>
+      <w:lvlJc w:val="left"/>
+      <w:pPr>
+        <w:ind w:left="1440" w:hanging="360"/>
+      </w:pPr>
+      <w:rPr>
+        <w:u w:val="none"/>
+      </w:rPr>
+    </w:lvl>
+    <w:lvl w:ilvl="2">
+      <w:start w:val="1"/>
+      <w:numFmt w:val="bullet"/>
+      <w:lvlText w:val="■"/>
+      <w:lvlJc w:val="left"/>
+      <w:pPr>
+        <w:ind w:left="2160" w:hanging="360"/>
+      </w:pPr>
+      <w:rPr>
+        <w:u w:val="none"/>
+      </w:rPr>
+    </w:lvl>
+    <w:lvl w:ilvl="3">
+      <w:start w:val="1"/>
+      <w:numFmt w:val="bullet"/>
+      <w:lvlText w:val="●"/>
+      <w:lvlJc w:val="left"/>
+      <w:pPr>
+        <w:ind w:left="2880" w:hanging="360"/>
+      </w:pPr>
+      <w:rPr>
+        <w:u w:val="none"/>
+      </w:rPr>
+    </w:lvl>
+    <w:lvl w:ilvl="4">
+      <w:start w:val="1"/>
+      <w:numFmt w:val="bullet"/>
+      <w:lvlText w:val="○"/>
+      <w:lvlJc w:val="left"/>
+      <w:pPr>
+        <w:ind w:left="3600" w:hanging="360"/>
+      </w:pPr>
+      <w:rPr>
+        <w:u w:val="none"/>
+      </w:rPr>
+    </w:lvl>
+    <w:lvl w:ilvl="5">
+      <w:start w:val="1"/>
+      <w:numFmt w:val="bullet"/>
+      <w:lvlText w:val="■"/>
+      <w:lvlJc w:val="left"/>
+      <w:pPr>
+        <w:ind w:left="4320" w:hanging="360"/>
+      </w:pPr>
+      <w:rPr>
+        <w:u w:val="none"/>
+      </w:rPr>
+    </w:lvl>
+    <w:lvl w:ilvl="6">
+      <w:start w:val="1"/>
+      <w:numFmt w:val="bullet"/>
+      <w:lvlText w:val="●"/>
+      <w:lvlJc w:val="left"/>
+      <w:pPr>
+        <w:ind w:left="5040" w:hanging="360"/>
+      </w:pPr>
+      <w:rPr>
+        <w:u w:val="none"/>
+      </w:rPr>
+    </w:lvl>
+    <w:lvl w:ilvl="7">
+      <w:start w:val="1"/>
+      <w:numFmt w:val="bullet"/>
+      <w:lvlText w:val="○"/>
+      <w:lvlJc w:val="left"/>
+      <w:pPr>
+        <w:ind w:left="5760" w:hanging="360"/>
+      </w:pPr>
+      <w:rPr>
+        <w:u w:val="none"/>
+      </w:rPr>
+    </w:lvl>
+    <w:lvl w:ilvl="8">
+      <w:start w:val="1"/>
+      <w:numFmt w:val="bullet"/>
+      <w:lvlText w:val="■"/>
+      <w:lvlJc w:val="left"/>
+      <w:pPr>
+        <w:ind w:left="6480" w:hanging="360"/>
+      </w:pPr>
+      <w:rPr>
+        <w:u w:val="none"/>
+      </w:rPr>
+    </w:lvl>
+  </w:abstractNum>
+  <w:abstractNum w:abstractNumId="8">
+    <w:lvl w:ilvl="0">
+      <w:start w:val="1"/>
+      <w:numFmt w:val="bullet"/>
+      <w:lvlText w:val="●"/>
+      <w:lvlJc w:val="left"/>
+      <w:pPr>
+        <w:ind w:left="720" w:hanging="360"/>
+      </w:pPr>
+      <w:rPr>
+        <w:u w:val="none"/>
+      </w:rPr>
+    </w:lvl>
+    <w:lvl w:ilvl="1">
+      <w:start w:val="1"/>
+      <w:numFmt w:val="bullet"/>
+      <w:lvlText w:val="○"/>
+      <w:lvlJc w:val="left"/>
+      <w:pPr>
+        <w:ind w:left="1440" w:hanging="360"/>
+      </w:pPr>
+      <w:rPr>
+        <w:u w:val="none"/>
+      </w:rPr>
+    </w:lvl>
+    <w:lvl w:ilvl="2">
+      <w:start w:val="1"/>
+      <w:numFmt w:val="bullet"/>
+      <w:lvlText w:val="■"/>
+      <w:lvlJc w:val="left"/>
+      <w:pPr>
+        <w:ind w:left="2160" w:hanging="360"/>
+      </w:pPr>
+      <w:rPr>
+        <w:u w:val="none"/>
+      </w:rPr>
+    </w:lvl>
+    <w:lvl w:ilvl="3">
+      <w:start w:val="1"/>
+      <w:numFmt w:val="bullet"/>
+      <w:lvlText w:val="●"/>
+      <w:lvlJc w:val="left"/>
+      <w:pPr>
+        <w:ind w:left="2880" w:hanging="360"/>
+      </w:pPr>
+      <w:rPr>
+        <w:u w:val="none"/>
+      </w:rPr>
+    </w:lvl>
+    <w:lvl w:ilvl="4">
+      <w:start w:val="1"/>
+      <w:numFmt w:val="bullet"/>
+      <w:lvlText w:val="○"/>
+      <w:lvlJc w:val="left"/>
+      <w:pPr>
+        <w:ind w:left="3600" w:hanging="360"/>
+      </w:pPr>
+      <w:rPr>
+        <w:u w:val="none"/>
+      </w:rPr>
+    </w:lvl>
+    <w:lvl w:ilvl="5">
+      <w:start w:val="1"/>
+      <w:numFmt w:val="bullet"/>
+      <w:lvlText w:val="■"/>
+      <w:lvlJc w:val="left"/>
+      <w:pPr>
+        <w:ind w:left="4320" w:hanging="360"/>
+      </w:pPr>
+      <w:rPr>
+        <w:u w:val="none"/>
+      </w:rPr>
+    </w:lvl>
+    <w:lvl w:ilvl="6">
+      <w:start w:val="1"/>
+      <w:numFmt w:val="bullet"/>
+      <w:lvlText w:val="●"/>
+      <w:lvlJc w:val="left"/>
+      <w:pPr>
+        <w:ind w:left="5040" w:hanging="360"/>
+      </w:pPr>
+      <w:rPr>
+        <w:u w:val="none"/>
+      </w:rPr>
+    </w:lvl>
+    <w:lvl w:ilvl="7">
+      <w:start w:val="1"/>
+      <w:numFmt w:val="bullet"/>
+      <w:lvlText w:val="○"/>
+      <w:lvlJc w:val="left"/>
+      <w:pPr>
+        <w:ind w:left="5760" w:hanging="360"/>
+      </w:pPr>
+      <w:rPr>
+        <w:u w:val="none"/>
+      </w:rPr>
+    </w:lvl>
+    <w:lvl w:ilvl="8">
+      <w:start w:val="1"/>
+      <w:numFmt w:val="bullet"/>
+      <w:lvlText w:val="■"/>
+      <w:lvlJc w:val="left"/>
+      <w:pPr>
+        <w:ind w:left="6480" w:hanging="360"/>
+      </w:pPr>
+      <w:rPr>
+        <w:u w:val="none"/>
+      </w:rPr>
+    </w:lvl>
+  </w:abstractNum>
+  <w:num w:numId="1">
+    <w:abstractNumId w:val="1"/>
+  </w:num>
+  <w:num w:numId="2">
+    <w:abstractNumId w:val="2"/>
+  </w:num>
+  <w:num w:numId="3">
+    <w:abstractNumId w:val="3"/>
+  </w:num>
+  <w:num w:numId="4">
+    <w:abstractNumId w:val="4"/>
+  </w:num>
+  <w:num w:numId="5">
+    <w:abstractNumId w:val="5"/>
+  </w:num>
+  <w:num w:numId="6">
+    <w:abstractNumId w:val="6"/>
+  </w:num>
+  <w:num w:numId="7">
+    <w:abstractNumId w:val="7"/>
+  </w:num>
+  <w:num w:numId="8">
+    <w:abstractNumId w:val="8"/>
+  </w:num>
+</w:numbering>
 </file>
 
 <file path=word/styles.xml><?xml version="1.0" encoding="utf-8"?>

</xml_diff>